<commit_message>
Modified for section 2 and section 3
</commit_message>
<xml_diff>
--- a/Document/CMP3751M_ML_25344136_2.docx
+++ b/Document/CMP3751M_ML_25344136_2.docx
@@ -92,7 +92,7 @@
     </w:p>
     <w:p>
       <w:pPr>
-        <w:pStyle w:val="15"/>
+        <w:pStyle w:val="18"/>
         <w:spacing w:line="240" w:lineRule="auto"/>
       </w:pPr>
       <w:r>
@@ -101,44 +101,44 @@
     </w:p>
     <w:p>
       <w:pPr>
-        <w:pStyle w:val="15"/>
-        <w:spacing w:line="240" w:lineRule="auto"/>
-        <w:rPr>
-          <w:rStyle w:val="16"/>
+        <w:pStyle w:val="18"/>
+        <w:spacing w:line="240" w:lineRule="auto"/>
+        <w:rPr>
+          <w:rStyle w:val="19"/>
           <w:rFonts w:hint="eastAsia"/>
         </w:rPr>
       </w:pPr>
       <w:r>
         <w:rPr>
-          <w:rStyle w:val="16"/>
+          <w:rStyle w:val="19"/>
           <w:rFonts w:hint="eastAsia"/>
         </w:rPr>
         <w:fldChar w:fldCharType="begin"/>
       </w:r>
       <w:r>
         <w:rPr>
-          <w:rStyle w:val="16"/>
+          <w:rStyle w:val="19"/>
           <w:rFonts w:hint="eastAsia"/>
         </w:rPr>
         <w:instrText xml:space="preserve"> HYPERLINK "mailto:25344136@students.lincoln.ac.uk" </w:instrText>
       </w:r>
       <w:r>
         <w:rPr>
-          <w:rStyle w:val="16"/>
+          <w:rStyle w:val="19"/>
           <w:rFonts w:hint="eastAsia"/>
         </w:rPr>
         <w:fldChar w:fldCharType="separate"/>
       </w:r>
       <w:r>
         <w:rPr>
-          <w:rStyle w:val="9"/>
+          <w:rStyle w:val="12"/>
           <w:rFonts w:hint="eastAsia" w:ascii="Courier" w:hAnsi="Courier"/>
         </w:rPr>
         <w:t>25344136@students.lincoln.ac.uk</w:t>
       </w:r>
       <w:r>
         <w:rPr>
-          <w:rStyle w:val="16"/>
+          <w:rStyle w:val="19"/>
           <w:rFonts w:hint="eastAsia"/>
         </w:rPr>
         <w:fldChar w:fldCharType="end"/>
@@ -146,10 +146,10 @@
     </w:p>
     <w:p>
       <w:pPr>
-        <w:pStyle w:val="15"/>
-        <w:spacing w:line="240" w:lineRule="auto"/>
-        <w:rPr>
-          <w:rStyle w:val="16"/>
+        <w:pStyle w:val="18"/>
+        <w:spacing w:line="240" w:lineRule="auto"/>
+        <w:rPr>
+          <w:rStyle w:val="19"/>
           <w:rFonts w:hint="eastAsia"/>
         </w:rPr>
       </w:pPr>
@@ -297,7 +297,7 @@
                           </pic:cNvPicPr>
                         </pic:nvPicPr>
                         <pic:blipFill>
-                          <a:blip r:embed="rId4"/>
+                          <a:blip r:embed="rId5"/>
                           <a:stretch>
                             <a:fillRect/>
                           </a:stretch>
@@ -320,7 +320,7 @@
                           </pic:cNvPicPr>
                         </pic:nvPicPr>
                         <pic:blipFill>
-                          <a:blip r:embed="rId5"/>
+                          <a:blip r:embed="rId6"/>
                           <a:srcRect l="471" t="834" r="6871" b="3527"/>
                           <a:stretch>
                             <a:fillRect/>
@@ -349,18 +349,18 @@
           </mc:Choice>
           <mc:Fallback>
             <w:pict>
-              <v:group id="_x0000_s1026" o:spid="_x0000_s1026" o:spt="203" style="height:292.7pt;width:357.2pt;" coordorigin="7246,5111" coordsize="6718,5452" o:gfxdata="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">
+              <v:group id="_x0000_s1026" o:spid="_x0000_s1026" o:spt="203" style="height:292.7pt;width:357.2pt;" coordorigin="7246,5111" coordsize="6718,5452" o:gfxdata="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">
                 <o:lock v:ext="edit" aspectratio="f"/>
                 <v:shape id="_x0000_s1026" o:spid="_x0000_s1026" o:spt="75" alt="Snap 2021-01-24 at 17.11.31" type="#_x0000_t75" style="position:absolute;left:7246;top:5111;height:1525;width:6718;" filled="f" o:preferrelative="t" stroked="f" coordsize="21600,21600" o:gfxdata="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">
                   <v:fill on="f" focussize="0,0"/>
                   <v:stroke on="f"/>
-                  <v:imagedata r:id="rId4" o:title=""/>
+                  <v:imagedata r:id="rId5" o:title=""/>
                   <o:lock v:ext="edit" aspectratio="t"/>
                 </v:shape>
                 <v:shape id="_x0000_s1026" o:spid="_x0000_s1026" o:spt="75" alt="Snap 2021-01-23 at 15.00.28" type="#_x0000_t75" style="position:absolute;left:7246;top:6657;height:3906;width:6701;" filled="f" o:preferrelative="t" stroked="t" coordsize="21600,21600" o:gfxdata="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">
                   <v:fill on="f" focussize="0,0"/>
                   <v:stroke weight="0.5pt" color="#000000 [3213]" joinstyle="round"/>
-                  <v:imagedata r:id="rId5" cropleft="309f" croptop="547f" cropright="4503f" cropbottom="2311f" o:title=""/>
+                  <v:imagedata r:id="rId6" cropleft="309f" croptop="547f" cropright="4503f" cropbottom="2311f" o:title=""/>
                   <o:lock v:ext="edit" aspectratio="t"/>
                 </v:shape>
                 <w10:wrap type="none"/>
@@ -499,7 +499,7 @@
                           </pic:cNvPicPr>
                         </pic:nvPicPr>
                         <pic:blipFill>
-                          <a:blip r:embed="rId6"/>
+                          <a:blip r:embed="rId7"/>
                           <a:srcRect r="10561" b="1488"/>
                           <a:stretch>
                             <a:fillRect/>
@@ -523,7 +523,7 @@
                           </pic:cNvPicPr>
                         </pic:nvPicPr>
                         <pic:blipFill>
-                          <a:blip r:embed="rId7"/>
+                          <a:blip r:embed="rId8"/>
                           <a:srcRect l="992" t="1705" r="1779" b="2734"/>
                           <a:stretch>
                             <a:fillRect/>
@@ -552,18 +552,18 @@
           </mc:Choice>
           <mc:Fallback>
             <w:pict>
-              <v:group id="_x0000_s1026" o:spid="_x0000_s1026" o:spt="203" style="position:absolute;left:0pt;margin-left:-58.8pt;margin-top:15.4pt;height:152.7pt;width:581.65pt;mso-wrap-distance-left:9pt;mso-wrap-distance-right:9pt;z-index:-251657216;mso-width-relative:page;mso-height-relative:page;" coordorigin="3242,12078" coordsize="11747,3116" wrapcoords="7548 0 7548 3395 -28 4880 -28 21430 21529 21430 21529 0 7548 0" o:gfxdata="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">
+              <v:group id="_x0000_s1026" o:spid="_x0000_s1026" o:spt="203" style="position:absolute;left:0pt;margin-left:-58.8pt;margin-top:15.4pt;height:152.7pt;width:581.65pt;mso-wrap-distance-left:9pt;mso-wrap-distance-right:9pt;z-index:-251657216;mso-width-relative:page;mso-height-relative:page;" coordorigin="3242,12078" coordsize="11747,3116" wrapcoords="7548 0 7548 3395 -28 4880 -28 21430 21529 21430 21529 0 7548 0" o:gfxdata="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">
                 <o:lock v:ext="edit" aspectratio="f"/>
                 <v:shape id="_x0000_s1026" o:spid="_x0000_s1026" o:spt="75" alt="Snap 2021-01-23 at 15.05.43" type="#_x0000_t75" style="position:absolute;left:7395;top:12078;height:3116;width:7595;" filled="f" o:preferrelative="t" stroked="f" coordsize="21600,21600" o:gfxdata="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">
                   <v:fill on="f" focussize="0,0"/>
                   <v:stroke on="f"/>
-                  <v:imagedata r:id="rId6" cropright="6921f" cropbottom="975f" o:title=""/>
+                  <v:imagedata r:id="rId7" cropright="6921f" cropbottom="975f" o:title=""/>
                   <o:lock v:ext="edit" aspectratio="t"/>
                 </v:shape>
                 <v:shape id="_x0000_s1026" o:spid="_x0000_s1026" o:spt="75" alt="Snap 2021-01-23 at 20.44.10" type="#_x0000_t75" style="position:absolute;left:3242;top:12839;height:2355;width:4115;" filled="f" o:preferrelative="t" stroked="t" coordsize="21600,21600" o:gfxdata="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">
                   <v:fill on="f" focussize="0,0"/>
                   <v:stroke weight="0.5pt" color="#000000 [3213]" joinstyle="round"/>
-                  <v:imagedata r:id="rId7" cropleft="650f" croptop="1117f" cropright="1166f" cropbottom="1792f" o:title=""/>
+                  <v:imagedata r:id="rId8" cropleft="650f" croptop="1117f" cropright="1166f" cropbottom="1792f" o:title=""/>
                   <o:lock v:ext="edit" aspectratio="t"/>
                 </v:shape>
                 <w10:wrap type="tight"/>
@@ -780,7 +780,7 @@
                           </pic:cNvPicPr>
                         </pic:nvPicPr>
                         <pic:blipFill>
-                          <a:blip r:embed="rId8"/>
+                          <a:blip r:embed="rId9"/>
                           <a:srcRect b="584"/>
                           <a:stretch>
                             <a:fillRect/>
@@ -804,7 +804,7 @@
                           </pic:cNvPicPr>
                         </pic:nvPicPr>
                         <pic:blipFill>
-                          <a:blip r:embed="rId9"/>
+                          <a:blip r:embed="rId10"/>
                           <a:srcRect t="750"/>
                           <a:stretch>
                             <a:fillRect/>
@@ -828,18 +828,18 @@
           </mc:Choice>
           <mc:Fallback>
             <w:pict>
-              <v:group id="_x0000_s1026" o:spid="_x0000_s1026" o:spt="203" style="position:absolute;left:0pt;margin-left:-39.8pt;margin-top:12pt;height:345.65pt;width:548.25pt;mso-wrap-distance-left:9pt;mso-wrap-distance-right:9pt;z-index:-251658240;mso-width-relative:page;mso-height-relative:page;" coordorigin="4523,36268" coordsize="10730,6466" wrapcoords="0 0 0 21466 10756 21466 10756 17997 11819 17997 21570 16685 21570 0 0 0" o:gfxdata="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">
+              <v:group id="_x0000_s1026" o:spid="_x0000_s1026" o:spt="203" style="position:absolute;left:0pt;margin-left:-39.8pt;margin-top:12pt;height:345.65pt;width:548.25pt;mso-wrap-distance-left:9pt;mso-wrap-distance-right:9pt;z-index:-251658240;mso-width-relative:page;mso-height-relative:page;" coordorigin="4523,36268" coordsize="10730,6466" wrapcoords="0 0 0 21466 10756 21466 10756 17997 11819 17997 21570 16685 21570 0 0 0" o:gfxdata="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">
                 <o:lock v:ext="edit" aspectratio="f"/>
                 <v:shape id="_x0000_s1026" o:spid="_x0000_s1026" o:spt="75" alt="Snap 2021-01-23 at 15.09.46" type="#_x0000_t75" style="position:absolute;left:4523;top:36268;height:6466;width:5318;" filled="f" o:preferrelative="t" stroked="f" coordsize="21600,21600" o:gfxdata="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">
                   <v:fill on="f" focussize="0,0"/>
                   <v:stroke on="f"/>
-                  <v:imagedata r:id="rId8" cropbottom="383f" o:title=""/>
+                  <v:imagedata r:id="rId9" cropbottom="383f" o:title=""/>
                   <o:lock v:ext="edit" aspectratio="t"/>
                 </v:shape>
                 <v:shape id="_x0000_s1026" o:spid="_x0000_s1026" o:spt="75" alt="Snap 2021-01-23 at 15.29.31" type="#_x0000_t75" style="position:absolute;left:9963;top:36268;height:4998;width:5290;" filled="f" o:preferrelative="t" stroked="f" coordsize="21600,21600" o:gfxdata="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">
                   <v:fill on="f" focussize="0,0"/>
                   <v:stroke on="f"/>
-                  <v:imagedata r:id="rId9" croptop="492f" o:title=""/>
+                  <v:imagedata r:id="rId10" croptop="492f" o:title=""/>
                   <o:lock v:ext="edit" aspectratio="t"/>
                 </v:shape>
                 <w10:wrap type="tight"/>
@@ -1133,7 +1133,7 @@
                           </pic:cNvPicPr>
                         </pic:nvPicPr>
                         <pic:blipFill>
-                          <a:blip r:embed="rId10"/>
+                          <a:blip r:embed="rId11"/>
                           <a:srcRect l="1108" t="7385" r="831" b="6659"/>
                           <a:stretch>
                             <a:fillRect/>
@@ -1162,7 +1162,7 @@
                           </pic:cNvPicPr>
                         </pic:nvPicPr>
                         <pic:blipFill>
-                          <a:blip r:embed="rId11"/>
+                          <a:blip r:embed="rId12"/>
                           <a:srcRect l="854" t="14706" r="8152" b="14706"/>
                           <a:stretch>
                             <a:fillRect/>
@@ -1191,18 +1191,18 @@
           </mc:Choice>
           <mc:Fallback>
             <w:pict>
-              <v:group id="_x0000_s1026" o:spid="_x0000_s1026" o:spt="203" style="position:absolute;left:0pt;margin-left:-19.95pt;margin-top:7.95pt;height:141.45pt;width:504.75pt;mso-wrap-distance-left:9pt;mso-wrap-distance-right:9pt;z-index:-251658240;mso-width-relative:page;mso-height-relative:page;" coordorigin="4211,26959" coordsize="9201,2339" wrapcoords="-32 -115 -32 15232 5424 18210 5424 21417 16401 21417 16401 18210 21600 15232 21600 -115 -32 -115" o:gfxdata="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">
+              <v:group id="_x0000_s1026" o:spid="_x0000_s1026" o:spt="203" style="position:absolute;left:0pt;margin-left:-19.95pt;margin-top:7.95pt;height:141.45pt;width:504.75pt;mso-wrap-distance-left:9pt;mso-wrap-distance-right:9pt;z-index:-251658240;mso-width-relative:page;mso-height-relative:page;" coordorigin="4211,26959" coordsize="9201,2339" wrapcoords="-32 -115 -32 15232 5424 18210 5424 21417 16401 21417 16401 18210 21600 15232 21600 -115 -32 -115" o:gfxdata="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">
                 <o:lock v:ext="edit" aspectratio="f"/>
                 <v:shape id="_x0000_s1026" o:spid="_x0000_s1026" o:spt="75" alt="Snap 2021-01-23 at 20.42.29" type="#_x0000_t75" style="position:absolute;left:4211;top:26959;height:1605;width:9201;" filled="f" o:preferrelative="t" stroked="t" coordsize="21600,21600" o:gfxdata="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">
                   <v:fill on="f" focussize="0,0"/>
                   <v:stroke weight="0.5pt" color="#000000 [3213]" joinstyle="round"/>
-                  <v:imagedata r:id="rId10" cropleft="726f" croptop="4840f" cropright="545f" cropbottom="4364f" o:title=""/>
+                  <v:imagedata r:id="rId11" cropleft="726f" croptop="4840f" cropright="545f" cropbottom="4364f" o:title=""/>
                   <o:lock v:ext="edit" aspectratio="t"/>
                 </v:shape>
                 <v:shape id="_x0000_s1026" o:spid="_x0000_s1026" o:spt="75" alt="Snap 2021-01-23 at 15.42.55" type="#_x0000_t75" style="position:absolute;left:6600;top:28631;height:667;width:4542;" filled="f" o:preferrelative="t" stroked="t" coordsize="21600,21600" o:gfxdata="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">
                   <v:fill on="f" focussize="0,0"/>
                   <v:stroke weight="0.5pt" color="#FFFFFF [3212]" joinstyle="round"/>
-                  <v:imagedata r:id="rId11" cropleft="560f" croptop="9638f" cropright="5342f" cropbottom="9638f" o:title=""/>
+                  <v:imagedata r:id="rId12" cropleft="560f" croptop="9638f" cropright="5342f" cropbottom="9638f" o:title=""/>
                   <o:lock v:ext="edit" aspectratio="t"/>
                 </v:shape>
                 <w10:wrap type="tight"/>
@@ -1300,16 +1300,7 @@
           <w:szCs w:val="22"/>
           <w:lang w:val="en-US" w:eastAsia="zh-CN"/>
         </w:rPr>
-        <w:t xml:space="preserve">Shape()[0] is for counting the number of rows, and </w:t>
-      </w:r>
-      <w:r>
-        <w:rPr>
-          <w:rFonts w:hint="eastAsia" w:ascii="Times New Roman" w:hAnsi="Times New Roman" w:eastAsia="宋体" w:cs="Times New Roman"/>
-          <w:sz w:val="22"/>
-          <w:szCs w:val="22"/>
-          <w:lang w:val="en-US" w:eastAsia="zh-CN"/>
-        </w:rPr>
-        <w:t>Shape()[</w:t>
+        <w:t>Shape()[0] is for counting the number of rows, and Shape()[</w:t>
       </w:r>
       <w:r>
         <w:rPr>
@@ -1483,7 +1474,7 @@
                           </pic:cNvPicPr>
                         </pic:nvPicPr>
                         <pic:blipFill>
-                          <a:blip r:embed="rId12"/>
+                          <a:blip r:embed="rId13"/>
                           <a:srcRect t="1703" r="2709" b="2146"/>
                           <a:stretch>
                             <a:fillRect/>
@@ -1507,7 +1498,7 @@
                           </pic:cNvPicPr>
                         </pic:nvPicPr>
                         <pic:blipFill>
-                          <a:blip r:embed="rId13"/>
+                          <a:blip r:embed="rId14"/>
                           <a:srcRect t="6458" r="13114" b="10417"/>
                           <a:stretch>
                             <a:fillRect/>
@@ -1531,18 +1522,18 @@
           </mc:Choice>
           <mc:Fallback>
             <w:pict>
-              <v:group id="_x0000_s1026" o:spid="_x0000_s1026" o:spt="203" style="position:absolute;left:0pt;margin-left:-49.85pt;margin-top:-16.05pt;height:128.65pt;width:563.55pt;mso-wrap-distance-left:9pt;mso-wrap-distance-right:9pt;z-index:-251656192;mso-width-relative:page;mso-height-relative:page;" coordorigin="4442,29850" coordsize="11061,2488" wrapcoords="7589 0 7589 12089 0 13852 0 21407 21560 21407 21560 0 7589 0" o:gfxdata="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">
+              <v:group id="_x0000_s1026" o:spid="_x0000_s1026" o:spt="203" style="position:absolute;left:0pt;margin-left:-49.85pt;margin-top:-16.05pt;height:128.65pt;width:563.55pt;mso-wrap-distance-left:9pt;mso-wrap-distance-right:9pt;z-index:-251656192;mso-width-relative:page;mso-height-relative:page;" coordorigin="4442,29850" coordsize="11061,2488" wrapcoords="7589 0 7589 12089 0 13852 0 21407 21560 21407 21560 0 7589 0" o:gfxdata="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">
                 <o:lock v:ext="edit" aspectratio="f"/>
                 <v:shape id="_x0000_s1026" o:spid="_x0000_s1026" o:spt="75" alt="Snap 2021-01-23 at 15.48.40" type="#_x0000_t75" style="position:absolute;left:8383;top:29850;height:2488;width:7120;" filled="f" o:preferrelative="t" stroked="f" coordsize="21600,21600" o:gfxdata="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">
                   <v:fill on="f" focussize="0,0"/>
                   <v:stroke on="f"/>
-                  <v:imagedata r:id="rId12" croptop="1116f" cropright="1775f" cropbottom="1406f" o:title=""/>
+                  <v:imagedata r:id="rId13" croptop="1116f" cropright="1775f" cropbottom="1406f" o:title=""/>
                   <o:lock v:ext="edit" aspectratio="t"/>
                 </v:shape>
-                <v:shape id="_x0000_s1026" o:spid="_x0000_s1026" o:spt="75" alt="Snap 2021-01-23 at 20.43.25" type="#_x0000_t75" style="position:absolute;left:4442;top:31462;height:876;width:3905;" filled="f" o:preferrelative="t" stroked="f" coordsize="21600,21600" o:gfxdata="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">
+                <v:shape id="_x0000_s1026" o:spid="_x0000_s1026" o:spt="75" alt="Snap 2021-01-23 at 20.43.25" type="#_x0000_t75" style="position:absolute;left:4442;top:31462;height:876;width:3905;" filled="f" o:preferrelative="t" stroked="f" coordsize="21600,21600" o:gfxdata="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">
                   <v:fill on="f" focussize="0,0"/>
                   <v:stroke on="f"/>
-                  <v:imagedata r:id="rId13" croptop="4233f" cropright="8594f" cropbottom="6827f" o:title=""/>
+                  <v:imagedata r:id="rId14" croptop="4232f" cropright="8594f" cropbottom="6827f" o:title=""/>
                   <o:lock v:ext="edit" aspectratio="t"/>
                 </v:shape>
                 <w10:wrap type="tight"/>
@@ -1682,7 +1673,7 @@
                     </pic:cNvPicPr>
                   </pic:nvPicPr>
                   <pic:blipFill>
-                    <a:blip r:embed="rId14"/>
+                    <a:blip r:embed="rId15"/>
                     <a:srcRect l="1749" t="1487" r="2935" b="911"/>
                     <a:stretch>
                       <a:fillRect/>
@@ -1880,8 +1871,8 @@
           <mc:Choice Requires="wpg">
             <w:drawing>
               <wp:inline distT="0" distB="0" distL="114300" distR="114300">
-                <wp:extent cx="4795520" cy="2964180"/>
-                <wp:effectExtent l="0" t="0" r="5080" b="7620"/>
+                <wp:extent cx="5096510" cy="3162300"/>
+                <wp:effectExtent l="0" t="0" r="8890" b="0"/>
                 <wp:docPr id="34" name="组合 34"/>
                 <wp:cNvGraphicFramePr/>
                 <a:graphic xmlns:a="http://schemas.openxmlformats.org/drawingml/2006/main">
@@ -1891,7 +1882,7 @@
                       <wpg:grpSpPr>
                         <a:xfrm>
                           <a:off x="0" y="0"/>
-                          <a:ext cx="4795463" cy="2964156"/>
+                          <a:ext cx="5096510" cy="3162300"/>
                           <a:chOff x="6443" y="42620"/>
                           <a:chExt cx="8299" cy="5236"/>
                         </a:xfrm>
@@ -1904,7 +1895,7 @@
                           </pic:cNvPicPr>
                         </pic:nvPicPr>
                         <pic:blipFill>
-                          <a:blip r:embed="rId15"/>
+                          <a:blip r:embed="rId16"/>
                           <a:stretch>
                             <a:fillRect/>
                           </a:stretch>
@@ -1927,7 +1918,7 @@
                           </pic:cNvPicPr>
                         </pic:nvPicPr>
                         <pic:blipFill>
-                          <a:blip r:embed="rId16"/>
+                          <a:blip r:embed="rId17"/>
                           <a:stretch>
                             <a:fillRect/>
                           </a:stretch>
@@ -1950,18 +1941,18 @@
           </mc:Choice>
           <mc:Fallback>
             <w:pict>
-              <v:group id="_x0000_s1026" o:spid="_x0000_s1026" o:spt="203" style="height:233.4pt;width:377.6pt;" coordorigin="6443,42620" coordsize="8299,5236" o:gfxdata="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">
+              <v:group id="_x0000_s1026" o:spid="_x0000_s1026" o:spt="203" style="height:249pt;width:401.3pt;" coordorigin="6443,42620" coordsize="8299,5236" o:gfxdata="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">
                 <o:lock v:ext="edit" aspectratio="f"/>
                 <v:shape id="_x0000_s1026" o:spid="_x0000_s1026" o:spt="75" alt="Snap 2021-01-23 at 15.53.15" type="#_x0000_t75" style="position:absolute;left:6443;top:42620;height:1432;width:8299;" filled="f" o:preferrelative="t" stroked="f" coordsize="21600,21600" o:gfxdata="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">
                   <v:fill on="f" focussize="0,0"/>
                   <v:stroke on="f"/>
-                  <v:imagedata r:id="rId15" o:title=""/>
+                  <v:imagedata r:id="rId16" o:title=""/>
                   <o:lock v:ext="edit" aspectratio="t"/>
                 </v:shape>
                 <v:shape id="_x0000_s1026" o:spid="_x0000_s1026" o:spt="75" alt="Snap 2021-01-23 at 15.54.21" type="#_x0000_t75" style="position:absolute;left:6444;top:44095;height:3761;width:8296;" filled="f" o:preferrelative="t" stroked="f" coordsize="21600,21600" o:gfxdata="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">
                   <v:fill on="f" focussize="0,0"/>
                   <v:stroke on="f"/>
-                  <v:imagedata r:id="rId16" o:title=""/>
+                  <v:imagedata r:id="rId17" o:title=""/>
                   <o:lock v:ext="edit" aspectratio="t"/>
                 </v:shape>
                 <w10:wrap type="none"/>
@@ -2024,14 +2015,12 @@
         <w:ind w:left="0" w:leftChars="0" w:firstLine="0" w:firstLineChars="0"/>
         <w:jc w:val="both"/>
         <w:rPr>
-          <w:rFonts w:hint="default" w:eastAsia="宋体"/>
-          <w:sz w:val="21"/>
-          <w:szCs w:val="21"/>
-          <w:lang w:val="en-US" w:eastAsia="zh-CN"/>
-        </w:rPr>
-      </w:pPr>
-      <w:bookmarkStart w:id="7" w:name="_GoBack"/>
-      <w:bookmarkEnd w:id="7"/>
+          <w:rFonts w:hint="eastAsia" w:eastAsia="宋体"/>
+          <w:sz w:val="22"/>
+          <w:szCs w:val="22"/>
+          <w:lang w:val="en-US" w:eastAsia="zh-CN"/>
+        </w:rPr>
+      </w:pPr>
     </w:p>
     <w:p>
       <w:pPr>
@@ -2039,73 +2028,28 @@
         <w:ind w:left="0" w:leftChars="0" w:firstLine="0" w:firstLineChars="0"/>
         <w:jc w:val="both"/>
         <w:rPr>
-          <w:rFonts w:hint="default" w:eastAsia="宋体"/>
-          <w:sz w:val="21"/>
-          <w:szCs w:val="21"/>
-          <w:lang w:val="en-US" w:eastAsia="zh-CN"/>
-        </w:rPr>
-      </w:pPr>
-      <w:r>
-        <w:rPr>
-          <w:rFonts w:hint="default" w:eastAsia="宋体"/>
-          <w:sz w:val="21"/>
-          <w:szCs w:val="21"/>
-          <w:lang w:val="en-US" w:eastAsia="zh-CN"/>
-        </w:rPr>
-        <w:t>get_dummies</w:t>
-      </w:r>
-    </w:p>
-    <w:p>
-      <w:pPr>
-        <w:spacing w:line="240" w:lineRule="auto"/>
-        <w:ind w:left="0" w:leftChars="0" w:firstLine="0" w:firstLineChars="0"/>
-        <w:jc w:val="both"/>
-        <w:rPr>
-          <w:rFonts w:hint="default" w:eastAsia="宋体"/>
-          <w:sz w:val="21"/>
-          <w:szCs w:val="21"/>
-          <w:lang w:val="en-US" w:eastAsia="zh-CN"/>
-        </w:rPr>
-      </w:pPr>
-      <w:r>
-        <w:rPr>
-          <w:rFonts w:hint="eastAsia" w:eastAsia="宋体"/>
-          <w:sz w:val="21"/>
-          <w:szCs w:val="21"/>
-          <w:lang w:val="en-US" w:eastAsia="zh-CN"/>
-        </w:rPr>
-        <w:t>Convert categorical variable into dummy / indicator variables.</w:t>
-      </w:r>
-    </w:p>
-    <w:p>
-      <w:pPr>
-        <w:ind w:left="0" w:leftChars="0" w:firstLine="0" w:firstLineChars="0"/>
-        <w:jc w:val="center"/>
-        <w:rPr>
           <w:rFonts w:hint="eastAsia" w:eastAsia="宋体"/>
           <w:lang w:eastAsia="zh-CN"/>
         </w:rPr>
       </w:pPr>
-    </w:p>
-    <w:p>
-      <w:pPr>
-        <w:ind w:left="0" w:leftChars="0" w:firstLine="0" w:firstLineChars="0"/>
-        <w:jc w:val="center"/>
-        <w:rPr>
-          <w:rFonts w:hint="eastAsia" w:eastAsia="宋体"/>
+      <w:r>
+        <w:rPr>
+          <w:rFonts w:hint="eastAsia" w:eastAsia="宋体"/>
+          <w:sz w:val="22"/>
+          <w:szCs w:val="22"/>
+          <w:lang w:val="en-US" w:eastAsia="zh-CN"/>
+        </w:rPr>
+        <w:t>Finally, using function get_dummies() for one-hot encoding to convert categorical variables into dummy/indicator variables, and the result of the change in the status column after the one-hot code is applied is as shown in figure 6.</w:t>
+      </w:r>
+      <w:r>
+        <w:rPr>
+          <w:rFonts w:hint="eastAsia" w:eastAsia="宋体"/>
+          <w:sz w:val="22"/>
+          <w:szCs w:val="22"/>
           <w:lang w:eastAsia="zh-CN"/>
         </w:rPr>
-      </w:pPr>
-    </w:p>
-    <w:p>
-      <w:pPr>
-        <w:ind w:left="0" w:leftChars="0" w:firstLine="0" w:firstLineChars="0"/>
-        <w:jc w:val="center"/>
-        <w:rPr>
-          <w:rFonts w:hint="eastAsia" w:eastAsia="宋体"/>
-          <w:lang w:eastAsia="zh-CN"/>
-        </w:rPr>
-      </w:pPr>
+        <w:t xml:space="preserve"> </w:t>
+      </w:r>
     </w:p>
     <w:p>
       <w:pPr>
@@ -2113,463 +2057,840 @@
         <w:keepLines w:val="0"/>
         <w:widowControl/>
         <w:suppressLineNumbers w:val="0"/>
+        <w:spacing w:line="240" w:lineRule="auto"/>
         <w:jc w:val="left"/>
         <w:rPr>
+          <w:rFonts w:hint="eastAsia" w:eastAsia="宋体"/>
+          <w:sz w:val="22"/>
+          <w:szCs w:val="22"/>
+          <w:lang w:eastAsia="zh-CN"/>
+        </w:rPr>
+      </w:pPr>
+      <w:bookmarkStart w:id="6" w:name="OLE_LINK2"/>
+      <w:r>
+        <w:rPr>
           <w:rFonts w:hint="eastAsia" w:eastAsia="宋体" w:cs="Times New Roman"/>
           <w:b/>
           <w:kern w:val="2"/>
-          <w:sz w:val="24"/>
-          <w:szCs w:val="24"/>
-          <w:lang w:val="en-US" w:eastAsia="zh-CN" w:bidi="ar-SA"/>
-        </w:rPr>
-      </w:pPr>
-      <w:bookmarkStart w:id="6" w:name="OLE_LINK2"/>
-      <w:r>
-        <w:rPr>
-          <w:rFonts w:hint="eastAsia" w:eastAsia="宋体" w:cs="Times New Roman"/>
-          <w:b/>
-          <w:kern w:val="2"/>
-          <w:sz w:val="24"/>
-          <w:szCs w:val="24"/>
-          <w:lang w:val="en-US" w:eastAsia="zh-CN" w:bidi="ar-SA"/>
-        </w:rPr>
-        <w:t>Data Normalization</w:t>
-      </w:r>
-    </w:p>
-    <w:bookmarkEnd w:id="6"/>
+          <w:sz w:val="22"/>
+          <w:szCs w:val="22"/>
+          <w:lang w:val="en-US" w:eastAsia="zh-CN" w:bidi="ar-SA"/>
+        </w:rPr>
+        <w:t>Data Normalisation</w:t>
+      </w:r>
+      <w:bookmarkEnd w:id="6"/>
+    </w:p>
+    <w:p>
+      <w:pPr>
+        <w:spacing w:line="240" w:lineRule="auto"/>
+        <w:ind w:left="0" w:leftChars="0" w:firstLine="0" w:firstLineChars="0"/>
+        <w:jc w:val="center"/>
+        <w:rPr>
+          <w:rFonts w:hint="eastAsia" w:eastAsia="宋体"/>
+          <w:lang w:eastAsia="zh-CN"/>
+        </w:rPr>
+      </w:pPr>
+      <w:r>
+        <w:rPr>
+          <w:sz w:val="22"/>
+          <w:szCs w:val="22"/>
+        </w:rPr>
+        <mc:AlternateContent>
+          <mc:Choice Requires="wpg">
+            <w:drawing>
+              <wp:anchor distT="0" distB="0" distL="114300" distR="114300" simplePos="0" relativeHeight="251658240" behindDoc="1" locked="0" layoutInCell="1" allowOverlap="1">
+                <wp:simplePos x="0" y="0"/>
+                <wp:positionH relativeFrom="column">
+                  <wp:posOffset>24130</wp:posOffset>
+                </wp:positionH>
+                <wp:positionV relativeFrom="paragraph">
+                  <wp:posOffset>27305</wp:posOffset>
+                </wp:positionV>
+                <wp:extent cx="5819775" cy="2961640"/>
+                <wp:effectExtent l="0" t="0" r="9525" b="10160"/>
+                <wp:wrapTight wrapText="bothSides">
+                  <wp:wrapPolygon>
+                    <wp:start x="0" y="0"/>
+                    <wp:lineTo x="0" y="21535"/>
+                    <wp:lineTo x="21565" y="21535"/>
+                    <wp:lineTo x="21565" y="0"/>
+                    <wp:lineTo x="0" y="0"/>
+                  </wp:wrapPolygon>
+                </wp:wrapTight>
+                <wp:docPr id="27" name="组合 27"/>
+                <wp:cNvGraphicFramePr/>
+                <a:graphic xmlns:a="http://schemas.openxmlformats.org/drawingml/2006/main">
+                  <a:graphicData uri="http://schemas.microsoft.com/office/word/2010/wordprocessingGroup">
+                    <wpg:wgp>
+                      <wpg:cNvGrpSpPr/>
+                      <wpg:grpSpPr>
+                        <a:xfrm>
+                          <a:off x="0" y="0"/>
+                          <a:ext cx="5819775" cy="2961640"/>
+                          <a:chOff x="5935" y="53313"/>
+                          <a:chExt cx="8318" cy="3935"/>
+                        </a:xfrm>
+                      </wpg:grpSpPr>
+                      <pic:pic xmlns:pic="http://schemas.openxmlformats.org/drawingml/2006/picture">
+                        <pic:nvPicPr>
+                          <pic:cNvPr id="18" name="图片 17" descr="Snap 2021-01-23 at 15.59.08"/>
+                          <pic:cNvPicPr>
+                            <a:picLocks noChangeAspect="1"/>
+                          </pic:cNvPicPr>
+                        </pic:nvPicPr>
+                        <pic:blipFill>
+                          <a:blip r:embed="rId18"/>
+                          <a:stretch>
+                            <a:fillRect/>
+                          </a:stretch>
+                        </pic:blipFill>
+                        <pic:spPr>
+                          <a:xfrm>
+                            <a:off x="5938" y="53313"/>
+                            <a:ext cx="8304" cy="2076"/>
+                          </a:xfrm>
+                          <a:prstGeom prst="rect">
+                            <a:avLst/>
+                          </a:prstGeom>
+                        </pic:spPr>
+                      </pic:pic>
+                      <pic:pic xmlns:pic="http://schemas.openxmlformats.org/drawingml/2006/picture">
+                        <pic:nvPicPr>
+                          <pic:cNvPr id="19" name="图片 19" descr="Snap 2021-01-23 at 16.00.07"/>
+                          <pic:cNvPicPr>
+                            <a:picLocks noChangeAspect="1"/>
+                          </pic:cNvPicPr>
+                        </pic:nvPicPr>
+                        <pic:blipFill>
+                          <a:blip r:embed="rId19"/>
+                          <a:stretch>
+                            <a:fillRect/>
+                          </a:stretch>
+                        </pic:blipFill>
+                        <pic:spPr>
+                          <a:xfrm>
+                            <a:off x="5938" y="55402"/>
+                            <a:ext cx="8309" cy="1121"/>
+                          </a:xfrm>
+                          <a:prstGeom prst="rect">
+                            <a:avLst/>
+                          </a:prstGeom>
+                        </pic:spPr>
+                      </pic:pic>
+                      <pic:pic xmlns:pic="http://schemas.openxmlformats.org/drawingml/2006/picture">
+                        <pic:nvPicPr>
+                          <pic:cNvPr id="25" name="图片 18" descr="Snap 2021-01-23 at 15.59.48"/>
+                          <pic:cNvPicPr>
+                            <a:picLocks noChangeAspect="1"/>
+                          </pic:cNvPicPr>
+                        </pic:nvPicPr>
+                        <pic:blipFill>
+                          <a:blip r:embed="rId20"/>
+                          <a:stretch>
+                            <a:fillRect/>
+                          </a:stretch>
+                        </pic:blipFill>
+                        <pic:spPr>
+                          <a:xfrm>
+                            <a:off x="5935" y="56530"/>
+                            <a:ext cx="8318" cy="719"/>
+                          </a:xfrm>
+                          <a:prstGeom prst="rect">
+                            <a:avLst/>
+                          </a:prstGeom>
+                        </pic:spPr>
+                      </pic:pic>
+                    </wpg:wgp>
+                  </a:graphicData>
+                </a:graphic>
+              </wp:anchor>
+            </w:drawing>
+          </mc:Choice>
+          <mc:Fallback>
+            <w:pict>
+              <v:group id="_x0000_s1026" o:spid="_x0000_s1026" o:spt="203" style="position:absolute;left:0pt;margin-left:1.9pt;margin-top:2.15pt;height:233.2pt;width:458.25pt;mso-wrap-distance-left:9pt;mso-wrap-distance-right:9pt;z-index:-251658240;mso-width-relative:page;mso-height-relative:page;" coordorigin="5935,53313" coordsize="8318,3935" wrapcoords="0 0 0 21535 21565 21535 21565 0 0 0" o:gfxdata="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">
+                <o:lock v:ext="edit" aspectratio="f"/>
+                <v:shape id="图片 17" o:spid="_x0000_s1026" o:spt="75" alt="Snap 2021-01-23 at 15.59.08" type="#_x0000_t75" style="position:absolute;left:5938;top:53313;height:2076;width:8304;" filled="f" o:preferrelative="t" stroked="f" coordsize="21600,21600" o:gfxdata="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">
+                  <v:fill on="f" focussize="0,0"/>
+                  <v:stroke on="f"/>
+                  <v:imagedata r:id="rId18" o:title=""/>
+                  <o:lock v:ext="edit" aspectratio="t"/>
+                </v:shape>
+                <v:shape id="_x0000_s1026" o:spid="_x0000_s1026" o:spt="75" alt="Snap 2021-01-23 at 16.00.07" type="#_x0000_t75" style="position:absolute;left:5938;top:55402;height:1121;width:8309;" filled="f" o:preferrelative="t" stroked="f" coordsize="21600,21600" o:gfxdata="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">
+                  <v:fill on="f" focussize="0,0"/>
+                  <v:stroke on="f"/>
+                  <v:imagedata r:id="rId19" o:title=""/>
+                  <o:lock v:ext="edit" aspectratio="t"/>
+                </v:shape>
+                <v:shape id="图片 18" o:spid="_x0000_s1026" o:spt="75" alt="Snap 2021-01-23 at 15.59.48" type="#_x0000_t75" style="position:absolute;left:5935;top:56530;height:719;width:8318;" filled="f" o:preferrelative="t" stroked="f" coordsize="21600,21600" o:gfxdata="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">
+                  <v:fill on="f" focussize="0,0"/>
+                  <v:stroke on="f"/>
+                  <v:imagedata r:id="rId20" o:title=""/>
+                  <o:lock v:ext="edit" aspectratio="t"/>
+                </v:shape>
+                <w10:wrap type="tight"/>
+              </v:group>
+            </w:pict>
+          </mc:Fallback>
+        </mc:AlternateContent>
+      </w:r>
+      <w:r>
+        <w:rPr>
+          <w:rFonts w:hint="eastAsia" w:eastAsia="宋体"/>
+          <w:sz w:val="21"/>
+          <w:szCs w:val="21"/>
+          <w:lang w:val="en-US" w:eastAsia="zh-CN"/>
+        </w:rPr>
+        <w:t>Figure 7: Functions z_score() and max_min_normalization() to data normalization</w:t>
+      </w:r>
+    </w:p>
+    <w:p>
+      <w:pPr>
+        <w:spacing w:line="240" w:lineRule="auto"/>
+        <w:ind w:left="0" w:leftChars="0" w:firstLine="0" w:firstLineChars="0"/>
+        <w:jc w:val="center"/>
+        <w:rPr>
+          <w:rFonts w:hint="eastAsia" w:eastAsia="宋体"/>
+          <w:lang w:eastAsia="zh-CN"/>
+        </w:rPr>
+      </w:pPr>
+      <w:r>
+        <w:rPr>
+          <w:sz w:val="24"/>
+        </w:rPr>
+        <mc:AlternateContent>
+          <mc:Choice Requires="wpg">
+            <w:drawing>
+              <wp:anchor distT="0" distB="0" distL="114300" distR="114300" simplePos="0" relativeHeight="251663360" behindDoc="1" locked="0" layoutInCell="1" allowOverlap="1">
+                <wp:simplePos x="0" y="0"/>
+                <wp:positionH relativeFrom="column">
+                  <wp:posOffset>748665</wp:posOffset>
+                </wp:positionH>
+                <wp:positionV relativeFrom="paragraph">
+                  <wp:posOffset>30480</wp:posOffset>
+                </wp:positionV>
+                <wp:extent cx="4502150" cy="567055"/>
+                <wp:effectExtent l="9525" t="9525" r="22225" b="13970"/>
+                <wp:wrapTight wrapText="bothSides">
+                  <wp:wrapPolygon>
+                    <wp:start x="5072" y="-363"/>
+                    <wp:lineTo x="-46" y="363"/>
+                    <wp:lineTo x="-46" y="21406"/>
+                    <wp:lineTo x="21524" y="21406"/>
+                    <wp:lineTo x="21524" y="-363"/>
+                    <wp:lineTo x="5072" y="-363"/>
+                  </wp:wrapPolygon>
+                </wp:wrapTight>
+                <wp:docPr id="40" name="组合 40"/>
+                <wp:cNvGraphicFramePr/>
+                <a:graphic xmlns:a="http://schemas.openxmlformats.org/drawingml/2006/main">
+                  <a:graphicData uri="http://schemas.microsoft.com/office/word/2010/wordprocessingGroup">
+                    <wpg:wgp>
+                      <wpg:cNvGrpSpPr/>
+                      <wpg:grpSpPr>
+                        <a:xfrm>
+                          <a:off x="0" y="0"/>
+                          <a:ext cx="4502150" cy="567055"/>
+                          <a:chOff x="4996" y="58020"/>
+                          <a:chExt cx="8336" cy="1046"/>
+                        </a:xfrm>
+                      </wpg:grpSpPr>
+                      <wpg:grpSp>
+                        <wpg:cNvPr id="35" name="组合 35"/>
+                        <wpg:cNvGrpSpPr/>
+                        <wpg:grpSpPr>
+                          <a:xfrm>
+                            <a:off x="4996" y="58020"/>
+                            <a:ext cx="4485" cy="1047"/>
+                            <a:chOff x="6496" y="58354"/>
+                            <a:chExt cx="5153" cy="1185"/>
+                          </a:xfrm>
+                        </wpg:grpSpPr>
+                        <pic:pic xmlns:pic="http://schemas.openxmlformats.org/drawingml/2006/picture">
+                          <pic:nvPicPr>
+                            <pic:cNvPr id="33" name="图片 33" descr="11576306-1941dc6d97efa40d"/>
+                            <pic:cNvPicPr>
+                              <a:picLocks noChangeAspect="1"/>
+                            </pic:cNvPicPr>
+                          </pic:nvPicPr>
+                          <pic:blipFill>
+                            <a:blip r:embed="rId21"/>
+                            <a:stretch>
+                              <a:fillRect/>
+                            </a:stretch>
+                          </pic:blipFill>
+                          <pic:spPr>
+                            <a:xfrm>
+                              <a:off x="8826" y="58354"/>
+                              <a:ext cx="2823" cy="1117"/>
+                            </a:xfrm>
+                            <a:prstGeom prst="rect">
+                              <a:avLst/>
+                            </a:prstGeom>
+                            <a:ln w="6350">
+                              <a:solidFill>
+                                <a:schemeClr val="bg1"/>
+                              </a:solidFill>
+                            </a:ln>
+                          </pic:spPr>
+                        </pic:pic>
+                        <pic:pic xmlns:pic="http://schemas.openxmlformats.org/drawingml/2006/picture">
+                          <pic:nvPicPr>
+                            <pic:cNvPr id="32" name="图片 32" descr="11576306-0c5cfacb3a5f12b9"/>
+                            <pic:cNvPicPr>
+                              <a:picLocks noChangeAspect="1"/>
+                            </pic:cNvPicPr>
+                          </pic:nvPicPr>
+                          <pic:blipFill>
+                            <a:blip r:embed="rId22"/>
+                            <a:stretch>
+                              <a:fillRect/>
+                            </a:stretch>
+                          </pic:blipFill>
+                          <pic:spPr>
+                            <a:xfrm>
+                              <a:off x="6496" y="58454"/>
+                              <a:ext cx="2270" cy="1085"/>
+                            </a:xfrm>
+                            <a:prstGeom prst="rect">
+                              <a:avLst/>
+                            </a:prstGeom>
+                            <a:ln w="6350">
+                              <a:solidFill>
+                                <a:schemeClr val="bg1"/>
+                              </a:solidFill>
+                            </a:ln>
+                          </pic:spPr>
+                        </pic:pic>
+                      </wpg:grpSp>
+                      <pic:pic xmlns:pic="http://schemas.openxmlformats.org/drawingml/2006/picture">
+                        <pic:nvPicPr>
+                          <pic:cNvPr id="36" name="图片 36" descr="下载"/>
+                          <pic:cNvPicPr>
+                            <a:picLocks noChangeAspect="1"/>
+                          </pic:cNvPicPr>
+                        </pic:nvPicPr>
+                        <pic:blipFill>
+                          <a:blip r:embed="rId23"/>
+                          <a:srcRect l="12180" t="15646" r="18710" b="15646"/>
+                          <a:stretch>
+                            <a:fillRect/>
+                          </a:stretch>
+                        </pic:blipFill>
+                        <pic:spPr>
+                          <a:xfrm>
+                            <a:off x="9798" y="58048"/>
+                            <a:ext cx="3535" cy="1010"/>
+                          </a:xfrm>
+                          <a:prstGeom prst="rect">
+                            <a:avLst/>
+                          </a:prstGeom>
+                          <a:ln>
+                            <a:solidFill>
+                              <a:schemeClr val="bg1"/>
+                            </a:solidFill>
+                          </a:ln>
+                        </pic:spPr>
+                      </pic:pic>
+                    </wpg:wgp>
+                  </a:graphicData>
+                </a:graphic>
+              </wp:anchor>
+            </w:drawing>
+          </mc:Choice>
+          <mc:Fallback>
+            <w:pict>
+              <v:group id="_x0000_s1026" o:spid="_x0000_s1026" o:spt="203" style="position:absolute;left:0pt;margin-left:58.95pt;margin-top:2.4pt;height:44.65pt;width:354.5pt;mso-wrap-distance-left:9pt;mso-wrap-distance-right:9pt;z-index:-251653120;mso-width-relative:page;mso-height-relative:page;" coordorigin="4996,58020" coordsize="8336,1046" wrapcoords="5072 -363 -46 363 -46 21406 21524 21406 21524 -363 5072 -363" o:gfxdata="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">
+                <o:lock v:ext="edit" aspectratio="f"/>
+                <v:group id="_x0000_s1026" o:spid="_x0000_s1026" o:spt="203" style="position:absolute;left:4996;top:58020;height:1047;width:4485;" coordorigin="6496,58354" coordsize="5153,1185" o:gfxdata="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">
+                  <o:lock v:ext="edit" aspectratio="f"/>
+                  <v:shape id="_x0000_s1026" o:spid="_x0000_s1026" o:spt="75" alt="11576306-1941dc6d97efa40d" type="#_x0000_t75" style="position:absolute;left:8826;top:58354;height:1117;width:2823;" filled="f" o:preferrelative="t" stroked="t" coordsize="21600,21600" o:gfxdata="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">
+                    <v:fill on="f" focussize="0,0"/>
+                    <v:stroke weight="0.5pt" color="#FFFFFF [3212]" joinstyle="round"/>
+                    <v:imagedata r:id="rId21" o:title=""/>
+                    <o:lock v:ext="edit" aspectratio="t"/>
+                  </v:shape>
+                  <v:shape id="_x0000_s1026" o:spid="_x0000_s1026" o:spt="75" alt="11576306-0c5cfacb3a5f12b9" type="#_x0000_t75" style="position:absolute;left:6496;top:58454;height:1085;width:2270;" filled="f" o:preferrelative="t" stroked="t" coordsize="21600,21600" o:gfxdata="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">
+                    <v:fill on="f" focussize="0,0"/>
+                    <v:stroke weight="0.5pt" color="#FFFFFF [3212]" joinstyle="round"/>
+                    <v:imagedata r:id="rId22" o:title="11576306-0c5cfacb3a5f12b9"/>
+                    <o:lock v:ext="edit" aspectratio="t"/>
+                  </v:shape>
+                </v:group>
+                <v:shape id="_x0000_s1026" o:spid="_x0000_s1026" o:spt="75" alt="下载" type="#_x0000_t75" style="position:absolute;left:9798;top:58048;height:1010;width:3535;" filled="f" o:preferrelative="t" stroked="t" coordsize="21600,21600" o:gfxdata="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">
+                  <v:fill on="f" focussize="0,0"/>
+                  <v:stroke color="#FFFFFF [3212]" joinstyle="round"/>
+                  <v:imagedata r:id="rId23" cropleft="7982f" croptop="10254f" cropright="12262f" cropbottom="10254f" o:title=""/>
+                  <o:lock v:ext="edit" aspectratio="t"/>
+                </v:shape>
+                <w10:wrap type="tight"/>
+              </v:group>
+            </w:pict>
+          </mc:Fallback>
+        </mc:AlternateContent>
+      </w:r>
+    </w:p>
+    <w:p>
+      <w:pPr>
+        <w:spacing w:line="240" w:lineRule="auto"/>
+        <w:ind w:left="0" w:leftChars="0" w:firstLine="0" w:firstLineChars="0"/>
+        <w:jc w:val="center"/>
+        <w:rPr>
+          <w:rFonts w:hint="eastAsia" w:eastAsia="宋体"/>
+          <w:lang w:eastAsia="zh-CN"/>
+        </w:rPr>
+      </w:pPr>
+    </w:p>
+    <w:p>
+      <w:pPr>
+        <w:spacing w:line="240" w:lineRule="auto"/>
+        <w:ind w:left="0" w:leftChars="0" w:firstLine="0" w:firstLineChars="0"/>
+        <w:jc w:val="both"/>
+        <w:rPr>
+          <w:rFonts w:hint="eastAsia" w:eastAsia="宋体"/>
+          <w:sz w:val="21"/>
+          <w:szCs w:val="21"/>
+          <w:lang w:val="en-US" w:eastAsia="zh-CN"/>
+        </w:rPr>
+      </w:pPr>
+    </w:p>
+    <w:p>
+      <w:pPr>
+        <w:spacing w:line="240" w:lineRule="auto"/>
+        <w:ind w:left="0" w:leftChars="0" w:firstLine="0" w:firstLineChars="0"/>
+        <w:jc w:val="center"/>
+        <w:rPr>
+          <w:rFonts w:hint="eastAsia" w:eastAsia="宋体"/>
+          <w:sz w:val="21"/>
+          <w:szCs w:val="21"/>
+          <w:lang w:val="en-US" w:eastAsia="zh-CN"/>
+        </w:rPr>
+      </w:pPr>
+      <w:r>
+        <w:rPr>
+          <w:rFonts w:hint="eastAsia" w:eastAsia="宋体"/>
+          <w:sz w:val="21"/>
+          <w:szCs w:val="21"/>
+          <w:lang w:val="en-US" w:eastAsia="zh-CN"/>
+        </w:rPr>
+        <w:t xml:space="preserve">Figure 8:  </w:t>
+      </w:r>
+      <w:bookmarkStart w:id="7" w:name="OLE_LINK8"/>
+      <w:r>
+        <w:rPr>
+          <w:rFonts w:hint="eastAsia" w:eastAsia="宋体"/>
+          <w:sz w:val="21"/>
+          <w:szCs w:val="21"/>
+          <w:lang w:val="en-US" w:eastAsia="zh-CN"/>
+        </w:rPr>
+        <w:t>z-score and max_min_</w:t>
+      </w:r>
+      <w:bookmarkEnd w:id="7"/>
+      <w:r>
+        <w:rPr>
+          <w:rFonts w:hint="eastAsia" w:eastAsia="宋体"/>
+          <w:sz w:val="21"/>
+          <w:szCs w:val="21"/>
+          <w:lang w:val="en-US" w:eastAsia="zh-CN"/>
+        </w:rPr>
+        <w:t>normalization formulas</w:t>
+      </w:r>
+    </w:p>
+    <w:p>
+      <w:pPr>
+        <w:spacing w:line="240" w:lineRule="auto"/>
+        <w:ind w:left="0" w:leftChars="0" w:firstLine="0" w:firstLineChars="0"/>
+        <w:jc w:val="center"/>
+        <w:rPr>
+          <w:rFonts w:hint="default" w:eastAsia="宋体"/>
+          <w:sz w:val="21"/>
+          <w:szCs w:val="21"/>
+          <w:lang w:val="en-US" w:eastAsia="zh-CN"/>
+        </w:rPr>
+      </w:pPr>
+    </w:p>
+    <w:p>
+      <w:pPr>
+        <w:spacing w:line="240" w:lineRule="auto"/>
+        <w:ind w:left="0" w:leftChars="0" w:firstLine="0" w:firstLineChars="0"/>
+        <w:jc w:val="both"/>
+        <w:rPr>
+          <w:rFonts w:hint="eastAsia" w:eastAsia="宋体"/>
+          <w:sz w:val="22"/>
+          <w:szCs w:val="22"/>
+          <w:lang w:val="en-US" w:eastAsia="zh-CN"/>
+        </w:rPr>
+      </w:pPr>
+      <w:r>
+        <w:rPr>
+          <w:rFonts w:hint="eastAsia" w:eastAsia="宋体"/>
+          <w:sz w:val="22"/>
+          <w:szCs w:val="22"/>
+          <w:lang w:val="en-US" w:eastAsia="zh-CN"/>
+        </w:rPr>
+        <w:t xml:space="preserve">In my opinion, it is really necessary to have a data normalisation processing for machine learning models. Sola and Sevilla (1997) indicated that </w:t>
+      </w:r>
+      <w:r>
+        <w:rPr>
+          <w:rFonts w:hint="default" w:eastAsia="宋体"/>
+          <w:sz w:val="22"/>
+          <w:szCs w:val="22"/>
+          <w:lang w:val="en-US" w:eastAsia="zh-CN"/>
+        </w:rPr>
+        <w:t>“</w:t>
+      </w:r>
+      <w:r>
+        <w:rPr>
+          <w:rFonts w:hint="eastAsia" w:eastAsia="宋体"/>
+          <w:sz w:val="22"/>
+          <w:szCs w:val="22"/>
+          <w:lang w:val="en-US" w:eastAsia="zh-CN"/>
+        </w:rPr>
+        <w:t>A</w:t>
+      </w:r>
+      <w:r>
+        <w:rPr>
+          <w:rFonts w:hint="default" w:eastAsia="宋体"/>
+          <w:sz w:val="22"/>
+          <w:szCs w:val="22"/>
+          <w:lang w:val="en-US" w:eastAsia="zh-CN"/>
+        </w:rPr>
+        <w:t>n adequate normalization, not only for the network output variables but also for the input ones, previous to the training process is very important to obtain good results and to reduce significantly calculation time”</w:t>
+      </w:r>
+      <w:r>
+        <w:rPr>
+          <w:rFonts w:hint="eastAsia" w:eastAsia="宋体"/>
+          <w:sz w:val="22"/>
+          <w:szCs w:val="22"/>
+          <w:lang w:val="en-US" w:eastAsia="zh-CN"/>
+        </w:rPr>
+        <w:t>. Therefore, it is significant to normalize the data in order to overcome the problem of model learning. Moreover, the model ensures that a similar range of values is used for different features so that gradient descent can converge more quickly.</w:t>
+      </w:r>
+    </w:p>
+    <w:p>
+      <w:pPr>
+        <w:spacing w:line="240" w:lineRule="auto"/>
+        <w:ind w:left="0" w:leftChars="0" w:firstLine="0" w:firstLineChars="0"/>
+        <w:jc w:val="both"/>
+        <w:rPr>
+          <w:rFonts w:hint="eastAsia" w:eastAsia="宋体"/>
+          <w:sz w:val="22"/>
+          <w:szCs w:val="22"/>
+          <w:lang w:val="en-US" w:eastAsia="zh-CN"/>
+        </w:rPr>
+      </w:pPr>
+    </w:p>
+    <w:p>
+      <w:pPr>
+        <w:spacing w:line="240" w:lineRule="auto"/>
+        <w:ind w:left="0" w:leftChars="0" w:firstLine="0" w:firstLineChars="0"/>
+        <w:jc w:val="both"/>
+        <w:rPr>
+          <w:rFonts w:hint="default" w:eastAsia="宋体"/>
+          <w:sz w:val="22"/>
+          <w:szCs w:val="22"/>
+          <w:lang w:val="en-US" w:eastAsia="zh-CN"/>
+        </w:rPr>
+      </w:pPr>
+      <w:r>
+        <w:rPr>
+          <w:rFonts w:hint="eastAsia" w:eastAsia="宋体"/>
+          <w:sz w:val="22"/>
+          <w:szCs w:val="22"/>
+          <w:lang w:val="en-US" w:eastAsia="zh-CN"/>
+        </w:rPr>
+        <w:t xml:space="preserve">There are two approaches used for data normalization, which are Z-Score and </w:t>
+      </w:r>
+      <w:r>
+        <w:rPr>
+          <w:rFonts w:hint="default" w:eastAsia="宋体"/>
+          <w:sz w:val="22"/>
+          <w:szCs w:val="22"/>
+          <w:lang w:val="en-US" w:eastAsia="zh-CN"/>
+        </w:rPr>
+        <w:fldChar w:fldCharType="begin"/>
+      </w:r>
+      <w:r>
+        <w:rPr>
+          <w:rFonts w:hint="default" w:eastAsia="宋体"/>
+          <w:sz w:val="22"/>
+          <w:szCs w:val="22"/>
+          <w:lang w:val="en-US" w:eastAsia="zh-CN"/>
+        </w:rPr>
+        <w:instrText xml:space="preserve"> HYPERLINK "https://www.codecademy.com/articles/normalization" </w:instrText>
+      </w:r>
+      <w:r>
+        <w:rPr>
+          <w:rFonts w:hint="default" w:eastAsia="宋体"/>
+          <w:sz w:val="22"/>
+          <w:szCs w:val="22"/>
+          <w:lang w:val="en-US" w:eastAsia="zh-CN"/>
+        </w:rPr>
+        <w:fldChar w:fldCharType="separate"/>
+      </w:r>
+      <w:r>
+        <w:rPr>
+          <w:rFonts w:hint="default" w:eastAsia="宋体"/>
+          <w:sz w:val="22"/>
+          <w:szCs w:val="22"/>
+          <w:lang w:val="en-US" w:eastAsia="zh-CN"/>
+        </w:rPr>
+        <w:t>Min-</w:t>
+      </w:r>
+      <w:r>
+        <w:rPr>
+          <w:rFonts w:hint="eastAsia" w:eastAsia="宋体"/>
+          <w:sz w:val="22"/>
+          <w:szCs w:val="22"/>
+          <w:lang w:val="en-US" w:eastAsia="zh-CN"/>
+        </w:rPr>
+        <w:t>M</w:t>
+      </w:r>
+      <w:r>
+        <w:rPr>
+          <w:rFonts w:hint="default" w:eastAsia="宋体"/>
+          <w:sz w:val="22"/>
+          <w:szCs w:val="22"/>
+          <w:lang w:val="en-US" w:eastAsia="zh-CN"/>
+        </w:rPr>
+        <w:t xml:space="preserve">ax </w:t>
+      </w:r>
+      <w:r>
+        <w:rPr>
+          <w:rFonts w:hint="eastAsia" w:eastAsia="宋体"/>
+          <w:sz w:val="22"/>
+          <w:szCs w:val="22"/>
+          <w:lang w:val="en-US" w:eastAsia="zh-CN"/>
+        </w:rPr>
+        <w:t>normalisation respectively. The formulas are displayed</w:t>
+      </w:r>
+      <w:r>
+        <w:rPr>
+          <w:rFonts w:hint="eastAsia" w:eastAsia="宋体"/>
+          <w:sz w:val="22"/>
+          <w:szCs w:val="22"/>
+          <w:lang w:val="en-US" w:eastAsia="zh-CN"/>
+        </w:rPr>
+        <w:t xml:space="preserve"> in figure 8 and implemented in the functions z_score and max_min_normalisation respectively (as shown in figure 7). The Min-Max normalisation is a linear transformation of the original data to map the values to between [0, 1]. However, the Z-Score is based on the mean and standard deviation of the original data to standardise the data, the main purpose is to standardise data of different magnitudes to the same magnitude, using the calculated Z-Score value to ensure comparability between data.</w:t>
+      </w:r>
+      <w:r>
+        <w:rPr>
+          <w:rFonts w:hint="default" w:eastAsia="宋体"/>
+          <w:sz w:val="22"/>
+          <w:szCs w:val="22"/>
+          <w:lang w:val="en-US" w:eastAsia="zh-CN"/>
+        </w:rPr>
+        <w:fldChar w:fldCharType="end"/>
+      </w:r>
+      <w:r>
+        <w:rPr>
+          <w:rFonts w:hint="eastAsia" w:eastAsia="宋体"/>
+          <w:sz w:val="22"/>
+          <w:szCs w:val="22"/>
+          <w:lang w:val="en-US" w:eastAsia="zh-CN"/>
+        </w:rPr>
+        <w:t xml:space="preserve"> The results of the data </w:t>
+      </w:r>
+      <w:bookmarkStart w:id="8" w:name="OLE_LINK9"/>
+      <w:r>
+        <w:rPr>
+          <w:rFonts w:hint="eastAsia" w:eastAsia="宋体"/>
+          <w:sz w:val="22"/>
+          <w:szCs w:val="22"/>
+          <w:lang w:val="en-US" w:eastAsia="zh-CN"/>
+        </w:rPr>
+        <w:t xml:space="preserve">normalisation </w:t>
+      </w:r>
+      <w:bookmarkEnd w:id="8"/>
+      <w:r>
+        <w:rPr>
+          <w:rFonts w:hint="eastAsia" w:eastAsia="宋体"/>
+          <w:sz w:val="22"/>
+          <w:szCs w:val="22"/>
+          <w:lang w:val="en-US" w:eastAsia="zh-CN"/>
+        </w:rPr>
+        <w:t>are displayed in figure 9.</w:t>
+      </w:r>
+    </w:p>
+    <w:p>
+      <w:pPr>
+        <w:spacing w:line="240" w:lineRule="auto"/>
+        <w:ind w:left="0" w:leftChars="0" w:firstLine="0" w:firstLineChars="0"/>
+        <w:jc w:val="center"/>
+        <w:rPr>
+          <w:rFonts w:hint="eastAsia" w:eastAsia="宋体"/>
+          <w:lang w:eastAsia="zh-CN"/>
+        </w:rPr>
+      </w:pPr>
+      <w:r>
+        <w:rPr>
+          <w:sz w:val="24"/>
+        </w:rPr>
+        <mc:AlternateContent>
+          <mc:Choice Requires="wpg">
+            <w:drawing>
+              <wp:anchor distT="0" distB="0" distL="114300" distR="114300" simplePos="0" relativeHeight="251662336" behindDoc="1" locked="0" layoutInCell="1" allowOverlap="1">
+                <wp:simplePos x="0" y="0"/>
+                <wp:positionH relativeFrom="column">
+                  <wp:posOffset>-623570</wp:posOffset>
+                </wp:positionH>
+                <wp:positionV relativeFrom="paragraph">
+                  <wp:posOffset>70485</wp:posOffset>
+                </wp:positionV>
+                <wp:extent cx="7155180" cy="1878965"/>
+                <wp:effectExtent l="0" t="0" r="7620" b="6985"/>
+                <wp:wrapTight wrapText="bothSides">
+                  <wp:wrapPolygon>
+                    <wp:start x="0" y="0"/>
+                    <wp:lineTo x="0" y="21461"/>
+                    <wp:lineTo x="10869" y="21461"/>
+                    <wp:lineTo x="21565" y="21461"/>
+                    <wp:lineTo x="21565" y="0"/>
+                    <wp:lineTo x="0" y="0"/>
+                  </wp:wrapPolygon>
+                </wp:wrapTight>
+                <wp:docPr id="29" name="组合 29"/>
+                <wp:cNvGraphicFramePr/>
+                <a:graphic xmlns:a="http://schemas.openxmlformats.org/drawingml/2006/main">
+                  <a:graphicData uri="http://schemas.microsoft.com/office/word/2010/wordprocessingGroup">
+                    <wpg:wgp>
+                      <wpg:cNvGrpSpPr/>
+                      <wpg:grpSpPr>
+                        <a:xfrm>
+                          <a:off x="0" y="0"/>
+                          <a:ext cx="7155180" cy="1878965"/>
+                          <a:chOff x="4770" y="57926"/>
+                          <a:chExt cx="11653" cy="2796"/>
+                        </a:xfrm>
+                      </wpg:grpSpPr>
+                      <pic:pic xmlns:pic="http://schemas.openxmlformats.org/drawingml/2006/picture">
+                        <pic:nvPicPr>
+                          <pic:cNvPr id="21" name="图片 21" descr="Snap 2021-01-23 at 16.23.29"/>
+                          <pic:cNvPicPr>
+                            <a:picLocks noChangeAspect="1"/>
+                          </pic:cNvPicPr>
+                        </pic:nvPicPr>
+                        <pic:blipFill>
+                          <a:blip r:embed="rId24"/>
+                          <a:srcRect t="1296" r="887" b="14010"/>
+                          <a:stretch>
+                            <a:fillRect/>
+                          </a:stretch>
+                        </pic:blipFill>
+                        <pic:spPr>
+                          <a:xfrm>
+                            <a:off x="4770" y="57926"/>
+                            <a:ext cx="5885" cy="2789"/>
+                          </a:xfrm>
+                          <a:prstGeom prst="rect">
+                            <a:avLst/>
+                          </a:prstGeom>
+                        </pic:spPr>
+                      </pic:pic>
+                      <pic:pic xmlns:pic="http://schemas.openxmlformats.org/drawingml/2006/picture">
+                        <pic:nvPicPr>
+                          <pic:cNvPr id="20" name="图片 20" descr="Snap 2021-01-23 at 16.23.42"/>
+                          <pic:cNvPicPr>
+                            <a:picLocks noChangeAspect="1"/>
+                          </pic:cNvPicPr>
+                        </pic:nvPicPr>
+                        <pic:blipFill>
+                          <a:blip r:embed="rId25"/>
+                          <a:srcRect t="1798" r="2203" b="12899"/>
+                          <a:stretch>
+                            <a:fillRect/>
+                          </a:stretch>
+                        </pic:blipFill>
+                        <pic:spPr>
+                          <a:xfrm>
+                            <a:off x="10691" y="57926"/>
+                            <a:ext cx="5732" cy="2796"/>
+                          </a:xfrm>
+                          <a:prstGeom prst="rect">
+                            <a:avLst/>
+                          </a:prstGeom>
+                        </pic:spPr>
+                      </pic:pic>
+                    </wpg:wgp>
+                  </a:graphicData>
+                </a:graphic>
+              </wp:anchor>
+            </w:drawing>
+          </mc:Choice>
+          <mc:Fallback>
+            <w:pict>
+              <v:group id="_x0000_s1026" o:spid="_x0000_s1026" o:spt="203" style="position:absolute;left:0pt;margin-left:-49.1pt;margin-top:5.55pt;height:147.95pt;width:563.4pt;mso-wrap-distance-left:9pt;mso-wrap-distance-right:9pt;z-index:-251654144;mso-width-relative:page;mso-height-relative:page;" coordorigin="4770,57926" coordsize="11653,2796" wrapcoords="0 0 0 21461 10869 21461 21565 21461 21565 0 0 0" o:gfxdata="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">
+                <o:lock v:ext="edit" aspectratio="f"/>
+                <v:shape id="_x0000_s1026" o:spid="_x0000_s1026" o:spt="75" alt="Snap 2021-01-23 at 16.23.29" type="#_x0000_t75" style="position:absolute;left:4770;top:57926;height:2789;width:5885;" filled="f" o:preferrelative="t" stroked="f" coordsize="21600,21600" o:gfxdata="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">
+                  <v:fill on="f" focussize="0,0"/>
+                  <v:stroke on="f"/>
+                  <v:imagedata r:id="rId24" croptop="849f" cropright="581f" cropbottom="9182f" o:title=""/>
+                  <o:lock v:ext="edit" aspectratio="t"/>
+                </v:shape>
+                <v:shape id="_x0000_s1026" o:spid="_x0000_s1026" o:spt="75" alt="Snap 2021-01-23 at 16.23.42" type="#_x0000_t75" style="position:absolute;left:10691;top:57926;height:2796;width:5732;" filled="f" o:preferrelative="t" stroked="f" coordsize="21600,21600" o:gfxdata="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">
+                  <v:fill on="f" focussize="0,0"/>
+                  <v:stroke on="f"/>
+                  <v:imagedata r:id="rId25" croptop="1178f" cropright="1444f" cropbottom="8453f" o:title=""/>
+                  <o:lock v:ext="edit" aspectratio="t"/>
+                </v:shape>
+                <w10:wrap type="tight"/>
+              </v:group>
+            </w:pict>
+          </mc:Fallback>
+        </mc:AlternateContent>
+      </w:r>
+      <w:r>
+        <w:rPr>
+          <w:rFonts w:hint="eastAsia" w:eastAsia="宋体"/>
+          <w:sz w:val="21"/>
+          <w:szCs w:val="21"/>
+          <w:lang w:val="en-US" w:eastAsia="zh-CN"/>
+        </w:rPr>
+        <w:t>Figure 9: The result of two methods for data normalisation</w:t>
+      </w:r>
+    </w:p>
     <w:p>
       <w:pPr>
         <w:keepNext w:val="0"/>
         <w:keepLines w:val="0"/>
         <w:widowControl/>
         <w:suppressLineNumbers w:val="0"/>
-        <w:ind w:left="0" w:leftChars="0" w:firstLine="0" w:firstLineChars="0"/>
+        <w:spacing w:line="240" w:lineRule="auto"/>
         <w:jc w:val="left"/>
         <w:rPr>
-          <w:rFonts w:hint="eastAsia" w:eastAsia="宋体" w:cs="Times New Roman"/>
+          <w:rFonts w:hint="default" w:eastAsia="宋体" w:cs="Times New Roman"/>
           <w:b/>
           <w:kern w:val="2"/>
-          <w:sz w:val="24"/>
-          <w:szCs w:val="24"/>
-          <w:lang w:val="en-US" w:eastAsia="zh-CN" w:bidi="ar-SA"/>
-        </w:rPr>
-      </w:pPr>
-      <w:r>
-        <w:rPr>
-          <w:rFonts w:hint="eastAsia" w:eastAsia="宋体" w:cs="Times New Roman"/>
-          <w:b/>
-          <w:kern w:val="2"/>
-          <w:sz w:val="24"/>
-          <w:szCs w:val="24"/>
-          <w:lang w:val="en-US" w:eastAsia="zh-CN" w:bidi="ar-SA"/>
+          <w:sz w:val="22"/>
+          <w:szCs w:val="22"/>
+          <w:lang w:val="en-US" w:eastAsia="zh-CN" w:bidi="ar-SA"/>
+        </w:rPr>
+      </w:pPr>
+      <w:r>
+        <w:rPr>
+          <w:rFonts w:hint="eastAsia" w:eastAsia="宋体"/>
+          <w:lang w:eastAsia="zh-CN"/>
         </w:rPr>
         <w:drawing>
-          <wp:inline distT="0" distB="0" distL="114300" distR="114300">
-            <wp:extent cx="5273040" cy="1318260"/>
-            <wp:effectExtent l="0" t="0" r="3810" b="15240"/>
-            <wp:docPr id="17" name="图片 17" descr="Snap 2021-01-23 at 15.59.08"/>
-            <wp:cNvGraphicFramePr>
-              <a:graphicFrameLocks xmlns:a="http://schemas.openxmlformats.org/drawingml/2006/main" noChangeAspect="1"/>
-            </wp:cNvGraphicFramePr>
-            <a:graphic xmlns:a="http://schemas.openxmlformats.org/drawingml/2006/main">
-              <a:graphicData uri="http://schemas.openxmlformats.org/drawingml/2006/picture">
-                <pic:pic xmlns:pic="http://schemas.openxmlformats.org/drawingml/2006/picture">
-                  <pic:nvPicPr>
-                    <pic:cNvPr id="17" name="图片 17" descr="Snap 2021-01-23 at 15.59.08"/>
-                    <pic:cNvPicPr>
-                      <a:picLocks noChangeAspect="1"/>
-                    </pic:cNvPicPr>
-                  </pic:nvPicPr>
-                  <pic:blipFill>
-                    <a:blip r:embed="rId17"/>
-                    <a:stretch>
-                      <a:fillRect/>
-                    </a:stretch>
-                  </pic:blipFill>
-                  <pic:spPr>
-                    <a:xfrm>
-                      <a:off x="0" y="0"/>
-                      <a:ext cx="5273040" cy="1318260"/>
-                    </a:xfrm>
-                    <a:prstGeom prst="rect">
-                      <a:avLst/>
-                    </a:prstGeom>
-                  </pic:spPr>
-                </pic:pic>
-              </a:graphicData>
-            </a:graphic>
-          </wp:inline>
-        </w:drawing>
-      </w:r>
-    </w:p>
-    <w:p>
-      <w:pPr>
-        <w:ind w:left="0" w:leftChars="0" w:firstLine="0" w:firstLineChars="0"/>
-        <w:jc w:val="center"/>
-        <w:rPr>
-          <w:rFonts w:hint="eastAsia" w:eastAsia="宋体"/>
-          <w:lang w:eastAsia="zh-CN"/>
-        </w:rPr>
-      </w:pPr>
-      <w:r>
-        <w:rPr>
-          <w:rFonts w:hint="eastAsia" w:eastAsia="宋体"/>
-          <w:lang w:eastAsia="zh-CN"/>
-        </w:rPr>
-        <w:drawing>
-          <wp:inline distT="0" distB="0" distL="114300" distR="114300">
-            <wp:extent cx="5269865" cy="711200"/>
-            <wp:effectExtent l="0" t="0" r="6985" b="12700"/>
-            <wp:docPr id="19" name="图片 19" descr="Snap 2021-01-23 at 16.00.07"/>
-            <wp:cNvGraphicFramePr>
-              <a:graphicFrameLocks xmlns:a="http://schemas.openxmlformats.org/drawingml/2006/main" noChangeAspect="1"/>
-            </wp:cNvGraphicFramePr>
-            <a:graphic xmlns:a="http://schemas.openxmlformats.org/drawingml/2006/main">
-              <a:graphicData uri="http://schemas.openxmlformats.org/drawingml/2006/picture">
-                <pic:pic xmlns:pic="http://schemas.openxmlformats.org/drawingml/2006/picture">
-                  <pic:nvPicPr>
-                    <pic:cNvPr id="19" name="图片 19" descr="Snap 2021-01-23 at 16.00.07"/>
-                    <pic:cNvPicPr>
-                      <a:picLocks noChangeAspect="1"/>
-                    </pic:cNvPicPr>
-                  </pic:nvPicPr>
-                  <pic:blipFill>
-                    <a:blip r:embed="rId18"/>
-                    <a:stretch>
-                      <a:fillRect/>
-                    </a:stretch>
-                  </pic:blipFill>
-                  <pic:spPr>
-                    <a:xfrm>
-                      <a:off x="0" y="0"/>
-                      <a:ext cx="5269865" cy="711200"/>
-                    </a:xfrm>
-                    <a:prstGeom prst="rect">
-                      <a:avLst/>
-                    </a:prstGeom>
-                  </pic:spPr>
-                </pic:pic>
-              </a:graphicData>
-            </a:graphic>
-          </wp:inline>
-        </w:drawing>
-      </w:r>
-    </w:p>
-    <w:p>
-      <w:pPr>
-        <w:ind w:left="0" w:leftChars="0" w:firstLine="0" w:firstLineChars="0"/>
-        <w:jc w:val="center"/>
-        <w:rPr>
-          <w:rFonts w:hint="eastAsia" w:eastAsia="宋体"/>
-          <w:lang w:eastAsia="zh-CN"/>
-        </w:rPr>
-      </w:pPr>
-    </w:p>
-    <w:p>
-      <w:pPr>
-        <w:ind w:left="0" w:leftChars="0" w:firstLine="0" w:firstLineChars="0"/>
-        <w:jc w:val="center"/>
-        <w:rPr>
-          <w:rFonts w:hint="eastAsia" w:eastAsia="宋体"/>
-          <w:lang w:eastAsia="zh-CN"/>
-        </w:rPr>
-      </w:pPr>
-      <w:r>
-        <w:rPr>
-          <w:rFonts w:hint="eastAsia" w:eastAsia="宋体"/>
-          <w:lang w:eastAsia="zh-CN"/>
-        </w:rPr>
-        <w:drawing>
-          <wp:inline distT="0" distB="0" distL="114300" distR="114300">
-            <wp:extent cx="5267960" cy="455295"/>
-            <wp:effectExtent l="0" t="0" r="8890" b="1905"/>
-            <wp:docPr id="18" name="图片 18" descr="Snap 2021-01-23 at 15.59.48"/>
-            <wp:cNvGraphicFramePr>
-              <a:graphicFrameLocks xmlns:a="http://schemas.openxmlformats.org/drawingml/2006/main" noChangeAspect="1"/>
-            </wp:cNvGraphicFramePr>
-            <a:graphic xmlns:a="http://schemas.openxmlformats.org/drawingml/2006/main">
-              <a:graphicData uri="http://schemas.openxmlformats.org/drawingml/2006/picture">
-                <pic:pic xmlns:pic="http://schemas.openxmlformats.org/drawingml/2006/picture">
-                  <pic:nvPicPr>
-                    <pic:cNvPr id="18" name="图片 18" descr="Snap 2021-01-23 at 15.59.48"/>
-                    <pic:cNvPicPr>
-                      <a:picLocks noChangeAspect="1"/>
-                    </pic:cNvPicPr>
-                  </pic:nvPicPr>
-                  <pic:blipFill>
-                    <a:blip r:embed="rId19"/>
-                    <a:stretch>
-                      <a:fillRect/>
-                    </a:stretch>
-                  </pic:blipFill>
-                  <pic:spPr>
-                    <a:xfrm>
-                      <a:off x="0" y="0"/>
-                      <a:ext cx="5267960" cy="455295"/>
-                    </a:xfrm>
-                    <a:prstGeom prst="rect">
-                      <a:avLst/>
-                    </a:prstGeom>
-                  </pic:spPr>
-                </pic:pic>
-              </a:graphicData>
-            </a:graphic>
-          </wp:inline>
-        </w:drawing>
-      </w:r>
-    </w:p>
-    <w:p>
-      <w:pPr>
-        <w:ind w:left="0" w:leftChars="0" w:firstLine="0" w:firstLineChars="0"/>
-        <w:jc w:val="center"/>
-        <w:rPr>
-          <w:rFonts w:hint="eastAsia" w:eastAsia="宋体"/>
-          <w:lang w:eastAsia="zh-CN"/>
-        </w:rPr>
-      </w:pPr>
-      <w:r>
-        <w:rPr>
-          <w:rFonts w:hint="eastAsia" w:eastAsia="宋体"/>
-          <w:lang w:eastAsia="zh-CN"/>
-        </w:rPr>
-        <w:drawing>
-          <wp:inline distT="0" distB="0" distL="114300" distR="114300">
-            <wp:extent cx="5272405" cy="2924175"/>
-            <wp:effectExtent l="0" t="0" r="4445" b="9525"/>
-            <wp:docPr id="21" name="图片 21" descr="Snap 2021-01-23 at 16.23.29"/>
-            <wp:cNvGraphicFramePr>
-              <a:graphicFrameLocks xmlns:a="http://schemas.openxmlformats.org/drawingml/2006/main" noChangeAspect="1"/>
-            </wp:cNvGraphicFramePr>
-            <a:graphic xmlns:a="http://schemas.openxmlformats.org/drawingml/2006/main">
-              <a:graphicData uri="http://schemas.openxmlformats.org/drawingml/2006/picture">
-                <pic:pic xmlns:pic="http://schemas.openxmlformats.org/drawingml/2006/picture">
-                  <pic:nvPicPr>
-                    <pic:cNvPr id="21" name="图片 21" descr="Snap 2021-01-23 at 16.23.29"/>
-                    <pic:cNvPicPr>
-                      <a:picLocks noChangeAspect="1"/>
-                    </pic:cNvPicPr>
-                  </pic:nvPicPr>
-                  <pic:blipFill>
-                    <a:blip r:embed="rId20"/>
-                    <a:stretch>
-                      <a:fillRect/>
-                    </a:stretch>
-                  </pic:blipFill>
-                  <pic:spPr>
-                    <a:xfrm>
-                      <a:off x="0" y="0"/>
-                      <a:ext cx="5272405" cy="2924175"/>
-                    </a:xfrm>
-                    <a:prstGeom prst="rect">
-                      <a:avLst/>
-                    </a:prstGeom>
-                  </pic:spPr>
-                </pic:pic>
-              </a:graphicData>
-            </a:graphic>
-          </wp:inline>
-        </w:drawing>
-      </w:r>
-    </w:p>
-    <w:p>
-      <w:pPr>
-        <w:ind w:left="0" w:leftChars="0" w:firstLine="0" w:firstLineChars="0"/>
-        <w:jc w:val="center"/>
-        <w:rPr>
-          <w:rFonts w:hint="eastAsia" w:eastAsia="宋体"/>
-          <w:lang w:eastAsia="zh-CN"/>
-        </w:rPr>
-      </w:pPr>
-      <w:r>
-        <w:rPr>
-          <w:rFonts w:hint="eastAsia" w:eastAsia="宋体"/>
-          <w:lang w:eastAsia="zh-CN"/>
-        </w:rPr>
-        <w:drawing>
-          <wp:inline distT="0" distB="0" distL="114300" distR="114300">
-            <wp:extent cx="5271770" cy="2948305"/>
-            <wp:effectExtent l="0" t="0" r="5080" b="4445"/>
-            <wp:docPr id="20" name="图片 20" descr="Snap 2021-01-23 at 16.23.42"/>
-            <wp:cNvGraphicFramePr>
-              <a:graphicFrameLocks xmlns:a="http://schemas.openxmlformats.org/drawingml/2006/main" noChangeAspect="1"/>
-            </wp:cNvGraphicFramePr>
-            <a:graphic xmlns:a="http://schemas.openxmlformats.org/drawingml/2006/main">
-              <a:graphicData uri="http://schemas.openxmlformats.org/drawingml/2006/picture">
-                <pic:pic xmlns:pic="http://schemas.openxmlformats.org/drawingml/2006/picture">
-                  <pic:nvPicPr>
-                    <pic:cNvPr id="20" name="图片 20" descr="Snap 2021-01-23 at 16.23.42"/>
-                    <pic:cNvPicPr>
-                      <a:picLocks noChangeAspect="1"/>
-                    </pic:cNvPicPr>
-                  </pic:nvPicPr>
-                  <pic:blipFill>
-                    <a:blip r:embed="rId21"/>
-                    <a:stretch>
-                      <a:fillRect/>
-                    </a:stretch>
-                  </pic:blipFill>
-                  <pic:spPr>
-                    <a:xfrm>
-                      <a:off x="0" y="0"/>
-                      <a:ext cx="5271770" cy="2948305"/>
-                    </a:xfrm>
-                    <a:prstGeom prst="rect">
-                      <a:avLst/>
-                    </a:prstGeom>
-                  </pic:spPr>
-                </pic:pic>
-              </a:graphicData>
-            </a:graphic>
-          </wp:inline>
-        </w:drawing>
-      </w:r>
-    </w:p>
-    <w:p>
-      <w:pPr>
-        <w:ind w:left="0" w:leftChars="0" w:firstLine="0" w:firstLineChars="0"/>
-        <w:jc w:val="center"/>
-        <w:rPr>
-          <w:rFonts w:hint="eastAsia" w:eastAsia="宋体"/>
-          <w:lang w:eastAsia="zh-CN"/>
-        </w:rPr>
-      </w:pPr>
-    </w:p>
-    <w:p>
-      <w:pPr>
-        <w:ind w:left="0" w:leftChars="0" w:firstLine="0" w:firstLineChars="0"/>
-        <w:jc w:val="center"/>
-        <w:rPr>
-          <w:rFonts w:hint="eastAsia" w:eastAsia="宋体"/>
-          <w:lang w:eastAsia="zh-CN"/>
-        </w:rPr>
-      </w:pPr>
-    </w:p>
-    <w:p>
-      <w:pPr>
-        <w:ind w:left="0" w:leftChars="0" w:firstLine="0" w:firstLineChars="0"/>
-        <w:jc w:val="center"/>
-        <w:rPr>
-          <w:rFonts w:hint="eastAsia" w:eastAsia="宋体"/>
-          <w:lang w:eastAsia="zh-CN"/>
-        </w:rPr>
-      </w:pPr>
-    </w:p>
-    <w:p>
-      <w:pPr>
-        <w:ind w:left="0" w:leftChars="0" w:firstLine="0" w:firstLineChars="0"/>
-        <w:jc w:val="center"/>
-        <w:rPr>
-          <w:rFonts w:hint="eastAsia" w:eastAsia="宋体"/>
-          <w:lang w:eastAsia="zh-CN"/>
-        </w:rPr>
-      </w:pPr>
-    </w:p>
-    <w:p>
-      <w:pPr>
-        <w:ind w:left="0" w:leftChars="0" w:firstLine="0" w:firstLineChars="0"/>
-        <w:jc w:val="center"/>
-        <w:rPr>
-          <w:rFonts w:hint="eastAsia" w:eastAsia="宋体"/>
-          <w:lang w:eastAsia="zh-CN"/>
-        </w:rPr>
-      </w:pPr>
-    </w:p>
-    <w:p>
-      <w:pPr>
-        <w:ind w:left="0" w:leftChars="0" w:firstLine="0" w:firstLineChars="0"/>
-        <w:jc w:val="center"/>
-        <w:rPr>
-          <w:rFonts w:hint="eastAsia" w:eastAsia="宋体"/>
-          <w:lang w:eastAsia="zh-CN"/>
-        </w:rPr>
-      </w:pPr>
-    </w:p>
-    <w:p>
-      <w:pPr>
-        <w:ind w:left="0" w:leftChars="0" w:firstLine="0" w:firstLineChars="0"/>
-        <w:jc w:val="center"/>
-        <w:rPr>
-          <w:rFonts w:hint="eastAsia" w:eastAsia="宋体"/>
-          <w:lang w:eastAsia="zh-CN"/>
-        </w:rPr>
-      </w:pPr>
-    </w:p>
-    <w:p>
-      <w:pPr>
-        <w:ind w:left="0" w:leftChars="0" w:firstLine="0" w:firstLineChars="0"/>
-        <w:jc w:val="center"/>
-        <w:rPr>
-          <w:rFonts w:hint="eastAsia" w:eastAsia="宋体"/>
-          <w:lang w:eastAsia="zh-CN"/>
-        </w:rPr>
-      </w:pPr>
-    </w:p>
-    <w:p>
-      <w:pPr>
-        <w:ind w:left="0" w:leftChars="0" w:firstLine="0" w:firstLineChars="0"/>
-        <w:jc w:val="center"/>
-        <w:rPr>
-          <w:rFonts w:hint="eastAsia" w:eastAsia="宋体"/>
-          <w:lang w:eastAsia="zh-CN"/>
-        </w:rPr>
-      </w:pPr>
-    </w:p>
-    <w:p>
-      <w:pPr>
-        <w:ind w:left="0" w:leftChars="0" w:firstLine="0" w:firstLineChars="0"/>
-        <w:jc w:val="both"/>
-        <w:rPr>
-          <w:rFonts w:hint="eastAsia" w:eastAsia="宋体"/>
-          <w:lang w:eastAsia="zh-CN"/>
-        </w:rPr>
-      </w:pPr>
-    </w:p>
-    <w:p>
-      <w:pPr>
-        <w:keepNext w:val="0"/>
-        <w:keepLines w:val="0"/>
-        <w:widowControl/>
-        <w:suppressLineNumbers w:val="0"/>
-        <w:jc w:val="left"/>
-        <w:rPr>
-          <w:rFonts w:hint="default" w:eastAsia="宋体" w:cs="Times New Roman"/>
-          <w:b/>
-          <w:kern w:val="2"/>
-          <w:sz w:val="24"/>
-          <w:szCs w:val="24"/>
-          <w:lang w:val="en-US" w:eastAsia="zh-CN" w:bidi="ar-SA"/>
-        </w:rPr>
-      </w:pPr>
-      <w:r>
-        <w:rPr>
-          <w:rFonts w:hint="eastAsia" w:eastAsia="宋体" w:cs="Times New Roman"/>
-          <w:b/>
-          <w:kern w:val="2"/>
-          <w:sz w:val="24"/>
-          <w:szCs w:val="24"/>
-          <w:lang w:val="en-US" w:eastAsia="zh-CN" w:bidi="ar-SA"/>
-        </w:rPr>
-        <w:t>Data Visualisation</w:t>
-      </w:r>
-    </w:p>
-    <w:p>
-      <w:pPr>
-        <w:ind w:left="0" w:leftChars="0" w:firstLine="0" w:firstLineChars="0"/>
-        <w:jc w:val="both"/>
-        <w:rPr>
-          <w:rFonts w:hint="eastAsia" w:eastAsia="宋体"/>
-          <w:lang w:eastAsia="zh-CN"/>
-        </w:rPr>
-      </w:pPr>
-      <w:r>
-        <w:rPr>
-          <w:rFonts w:hint="eastAsia" w:eastAsia="宋体"/>
-          <w:lang w:eastAsia="zh-CN"/>
-        </w:rPr>
-        <w:drawing>
-          <wp:inline distT="0" distB="0" distL="114300" distR="114300">
-            <wp:extent cx="4966970" cy="3158490"/>
-            <wp:effectExtent l="0" t="0" r="5080" b="3810"/>
+          <wp:anchor distT="0" distB="0" distL="114300" distR="114300" simplePos="0" relativeHeight="251665408" behindDoc="1" locked="0" layoutInCell="1" allowOverlap="1">
+            <wp:simplePos x="0" y="0"/>
+            <wp:positionH relativeFrom="column">
+              <wp:posOffset>2091055</wp:posOffset>
+            </wp:positionH>
+            <wp:positionV relativeFrom="paragraph">
+              <wp:posOffset>-407670</wp:posOffset>
+            </wp:positionV>
+            <wp:extent cx="4638675" cy="2950210"/>
+            <wp:effectExtent l="0" t="0" r="9525" b="2540"/>
+            <wp:wrapTight wrapText="bothSides">
+              <wp:wrapPolygon>
+                <wp:start x="0" y="0"/>
+                <wp:lineTo x="0" y="21479"/>
+                <wp:lineTo x="21556" y="21479"/>
+                <wp:lineTo x="21556" y="0"/>
+                <wp:lineTo x="0" y="0"/>
+              </wp:wrapPolygon>
+            </wp:wrapTight>
             <wp:docPr id="3" name="图片 3" descr="Snap 2021-01-24 at 17.21.18"/>
             <wp:cNvGraphicFramePr>
               <a:graphicFrameLocks xmlns:a="http://schemas.openxmlformats.org/drawingml/2006/main" noChangeAspect="1"/>
@@ -2584,7 +2905,7 @@
                     </pic:cNvPicPr>
                   </pic:nvPicPr>
                   <pic:blipFill>
-                    <a:blip r:embed="rId22"/>
+                    <a:blip r:embed="rId26"/>
                     <a:stretch>
                       <a:fillRect/>
                     </a:stretch>
@@ -2592,7 +2913,7 @@
                   <pic:spPr>
                     <a:xfrm>
                       <a:off x="0" y="0"/>
-                      <a:ext cx="4966970" cy="3158490"/>
+                      <a:ext cx="4638675" cy="2950210"/>
                     </a:xfrm>
                     <a:prstGeom prst="rect">
                       <a:avLst/>
@@ -2601,104 +2922,374 @@
                 </pic:pic>
               </a:graphicData>
             </a:graphic>
-          </wp:inline>
+          </wp:anchor>
         </w:drawing>
       </w:r>
-    </w:p>
-    <w:p>
-      <w:pPr>
+      <w:r>
+        <w:rPr>
+          <w:rFonts w:hint="eastAsia" w:eastAsia="宋体" w:cs="Times New Roman"/>
+          <w:b/>
+          <w:kern w:val="2"/>
+          <w:sz w:val="22"/>
+          <w:szCs w:val="22"/>
+          <w:lang w:val="en-US" w:eastAsia="zh-CN" w:bidi="ar-SA"/>
+        </w:rPr>
+        <w:t>Data Visualisation</w:t>
+      </w:r>
+    </w:p>
+    <w:p>
+      <w:pPr>
+        <w:spacing w:line="240" w:lineRule="auto"/>
         <w:ind w:left="0" w:leftChars="0" w:firstLine="0" w:firstLineChars="0"/>
         <w:jc w:val="both"/>
         <w:rPr>
           <w:rFonts w:hint="eastAsia" w:eastAsia="宋体"/>
-          <w:lang w:eastAsia="zh-CN"/>
-        </w:rPr>
-      </w:pPr>
-      <w:r>
-        <w:rPr>
-          <w:rFonts w:hint="eastAsia" w:eastAsia="宋体"/>
-          <w:lang w:eastAsia="zh-CN"/>
-        </w:rPr>
-        <w:drawing>
-          <wp:inline distT="0" distB="0" distL="114300" distR="114300">
-            <wp:extent cx="3014980" cy="2266950"/>
-            <wp:effectExtent l="0" t="0" r="13970" b="0"/>
-            <wp:docPr id="7" name="图片 7" descr="Snap 2021-01-24 at 17.22.08"/>
-            <wp:cNvGraphicFramePr>
-              <a:graphicFrameLocks xmlns:a="http://schemas.openxmlformats.org/drawingml/2006/main" noChangeAspect="1"/>
-            </wp:cNvGraphicFramePr>
-            <a:graphic xmlns:a="http://schemas.openxmlformats.org/drawingml/2006/main">
-              <a:graphicData uri="http://schemas.openxmlformats.org/drawingml/2006/picture">
-                <pic:pic xmlns:pic="http://schemas.openxmlformats.org/drawingml/2006/picture">
-                  <pic:nvPicPr>
-                    <pic:cNvPr id="7" name="图片 7" descr="Snap 2021-01-24 at 17.22.08"/>
-                    <pic:cNvPicPr>
-                      <a:picLocks noChangeAspect="1"/>
-                    </pic:cNvPicPr>
-                  </pic:nvPicPr>
-                  <pic:blipFill>
-                    <a:blip r:embed="rId23"/>
-                    <a:stretch>
-                      <a:fillRect/>
-                    </a:stretch>
-                  </pic:blipFill>
-                  <pic:spPr>
-                    <a:xfrm>
-                      <a:off x="0" y="0"/>
-                      <a:ext cx="3014980" cy="2266950"/>
-                    </a:xfrm>
-                    <a:prstGeom prst="rect">
-                      <a:avLst/>
-                    </a:prstGeom>
-                  </pic:spPr>
-                </pic:pic>
-              </a:graphicData>
-            </a:graphic>
-          </wp:inline>
-        </w:drawing>
-      </w:r>
-      <w:r>
-        <w:rPr>
-          <w:rFonts w:hint="eastAsia" w:eastAsia="宋体"/>
-          <w:lang w:eastAsia="zh-CN"/>
-        </w:rPr>
-        <w:drawing>
-          <wp:inline distT="0" distB="0" distL="114300" distR="114300">
-            <wp:extent cx="3692525" cy="2778125"/>
-            <wp:effectExtent l="0" t="0" r="3175" b="3175"/>
-            <wp:docPr id="10" name="图片 10" descr="Snap 2021-01-24 at 17.21.56"/>
-            <wp:cNvGraphicFramePr>
-              <a:graphicFrameLocks xmlns:a="http://schemas.openxmlformats.org/drawingml/2006/main" noChangeAspect="1"/>
-            </wp:cNvGraphicFramePr>
-            <a:graphic xmlns:a="http://schemas.openxmlformats.org/drawingml/2006/main">
-              <a:graphicData uri="http://schemas.openxmlformats.org/drawingml/2006/picture">
-                <pic:pic xmlns:pic="http://schemas.openxmlformats.org/drawingml/2006/picture">
-                  <pic:nvPicPr>
-                    <pic:cNvPr id="10" name="图片 10" descr="Snap 2021-01-24 at 17.21.56"/>
-                    <pic:cNvPicPr>
-                      <a:picLocks noChangeAspect="1"/>
-                    </pic:cNvPicPr>
-                  </pic:nvPicPr>
-                  <pic:blipFill>
-                    <a:blip r:embed="rId24"/>
-                    <a:stretch>
-                      <a:fillRect/>
-                    </a:stretch>
-                  </pic:blipFill>
-                  <pic:spPr>
-                    <a:xfrm>
-                      <a:off x="0" y="0"/>
-                      <a:ext cx="3692525" cy="2778125"/>
-                    </a:xfrm>
-                    <a:prstGeom prst="rect">
-                      <a:avLst/>
-                    </a:prstGeom>
-                  </pic:spPr>
-                </pic:pic>
-              </a:graphicData>
-            </a:graphic>
-          </wp:inline>
-        </w:drawing>
+          <w:sz w:val="22"/>
+          <w:szCs w:val="22"/>
+          <w:lang w:val="en-US" w:eastAsia="zh-CN"/>
+        </w:rPr>
+      </w:pPr>
+    </w:p>
+    <w:p>
+      <w:pPr>
+        <w:spacing w:line="240" w:lineRule="auto"/>
+        <w:ind w:left="0" w:leftChars="0" w:firstLine="0" w:firstLineChars="0"/>
+        <w:jc w:val="both"/>
+        <w:rPr>
+          <w:rFonts w:hint="default" w:eastAsia="宋体"/>
+          <w:sz w:val="22"/>
+          <w:szCs w:val="22"/>
+          <w:lang w:val="en-US" w:eastAsia="zh-CN"/>
+        </w:rPr>
+      </w:pPr>
+      <w:bookmarkStart w:id="9" w:name="OLE_LINK10"/>
+      <w:r>
+        <w:rPr>
+          <w:rFonts w:hint="eastAsia" w:eastAsia="宋体"/>
+          <w:sz w:val="22"/>
+          <w:szCs w:val="22"/>
+          <w:lang w:val="en-US" w:eastAsia="zh-CN"/>
+        </w:rPr>
+        <w:t xml:space="preserve">Seaborn is used in this function (shown in figure 10), which is a Python data visualization library based on Matplotlib. The boxplot and density plot are grouped by the categorical variables of </w:t>
+      </w:r>
+      <w:r>
+        <w:rPr>
+          <w:rFonts w:hint="default" w:eastAsia="宋体"/>
+          <w:sz w:val="22"/>
+          <w:szCs w:val="22"/>
+          <w:lang w:val="en-US" w:eastAsia="zh-CN"/>
+        </w:rPr>
+        <w:t>‘</w:t>
+      </w:r>
+      <w:r>
+        <w:rPr>
+          <w:rFonts w:hint="eastAsia" w:eastAsia="宋体"/>
+          <w:sz w:val="22"/>
+          <w:szCs w:val="22"/>
+          <w:lang w:val="en-US" w:eastAsia="zh-CN"/>
+        </w:rPr>
+        <w:t>Status</w:t>
+      </w:r>
+      <w:r>
+        <w:rPr>
+          <w:rFonts w:hint="default" w:eastAsia="宋体"/>
+          <w:sz w:val="22"/>
+          <w:szCs w:val="22"/>
+          <w:lang w:val="en-US" w:eastAsia="zh-CN"/>
+        </w:rPr>
+        <w:t>’</w:t>
+      </w:r>
+      <w:r>
+        <w:rPr>
+          <w:rFonts w:hint="eastAsia" w:eastAsia="宋体"/>
+          <w:sz w:val="22"/>
+          <w:szCs w:val="22"/>
+          <w:lang w:val="en-US" w:eastAsia="zh-CN"/>
+        </w:rPr>
+        <w:t>, and these plots can be seen in the figure 11.</w:t>
+      </w:r>
+    </w:p>
+    <w:bookmarkEnd w:id="9"/>
+    <w:p>
+      <w:pPr>
+        <w:spacing w:line="240" w:lineRule="auto"/>
+        <w:ind w:left="0" w:leftChars="0" w:firstLine="0" w:firstLineChars="0"/>
+        <w:jc w:val="both"/>
+        <w:rPr>
+          <w:rFonts w:hint="eastAsia" w:eastAsia="宋体"/>
+          <w:sz w:val="22"/>
+          <w:szCs w:val="22"/>
+          <w:lang w:val="en-US" w:eastAsia="zh-CN"/>
+        </w:rPr>
+      </w:pPr>
+    </w:p>
+    <w:p>
+      <w:pPr>
+        <w:spacing w:line="240" w:lineRule="auto"/>
+        <w:ind w:left="0" w:leftChars="0" w:firstLine="0" w:firstLineChars="0"/>
+        <w:jc w:val="left"/>
+        <w:rPr>
+          <w:rFonts w:hint="eastAsia" w:eastAsia="宋体"/>
+          <w:sz w:val="22"/>
+          <w:szCs w:val="22"/>
+          <w:lang w:val="en-US" w:eastAsia="zh-CN"/>
+        </w:rPr>
+      </w:pPr>
+      <w:r>
+        <w:rPr>
+          <w:rFonts w:hint="eastAsia" w:eastAsia="宋体"/>
+          <w:sz w:val="22"/>
+          <w:szCs w:val="22"/>
+          <w:lang w:val="en-US" w:eastAsia="zh-CN"/>
+        </w:rPr>
+        <w:t xml:space="preserve">The boxplot provides significant information about the location and dispersion of the data, especially                      </w:t>
+      </w:r>
+      <w:r>
+        <w:rPr>
+          <w:rFonts w:hint="eastAsia" w:eastAsia="宋体"/>
+          <w:sz w:val="21"/>
+          <w:szCs w:val="21"/>
+          <w:lang w:val="en-US" w:eastAsia="zh-CN"/>
+        </w:rPr>
+        <w:t xml:space="preserve">Figure 10: Function box_density_plots </w:t>
+      </w:r>
+    </w:p>
+    <w:p>
+      <w:pPr>
+        <w:spacing w:line="240" w:lineRule="auto"/>
+        <w:ind w:left="0" w:leftChars="0" w:firstLine="0" w:firstLineChars="0"/>
+        <w:jc w:val="both"/>
+        <w:rPr>
+          <w:rFonts w:hint="eastAsia" w:eastAsia="宋体"/>
+          <w:sz w:val="22"/>
+          <w:szCs w:val="22"/>
+          <w:lang w:val="en-US" w:eastAsia="zh-CN"/>
+        </w:rPr>
+      </w:pPr>
+      <w:r>
+        <w:rPr>
+          <w:rFonts w:hint="eastAsia" w:eastAsia="宋体"/>
+          <w:sz w:val="22"/>
+          <w:szCs w:val="22"/>
+          <w:lang w:val="en-US" w:eastAsia="zh-CN"/>
+        </w:rPr>
+        <w:t xml:space="preserve"> when comparing different parent data. As can be seen in figure 11 in the x-axis contains the two classes (</w:t>
+      </w:r>
+      <w:bookmarkStart w:id="10" w:name="OLE_LINK12"/>
+      <w:r>
+        <w:rPr>
+          <w:rFonts w:hint="eastAsia" w:eastAsia="宋体"/>
+          <w:sz w:val="22"/>
+          <w:szCs w:val="22"/>
+          <w:lang w:val="en-US" w:eastAsia="zh-CN"/>
+        </w:rPr>
+        <w:t xml:space="preserve">Cancerous </w:t>
+      </w:r>
+      <w:bookmarkEnd w:id="10"/>
+      <w:r>
+        <w:rPr>
+          <w:rFonts w:hint="eastAsia" w:eastAsia="宋体"/>
+          <w:sz w:val="22"/>
+          <w:szCs w:val="22"/>
+          <w:lang w:val="en-US" w:eastAsia="zh-CN"/>
+        </w:rPr>
+        <w:t>and Healthy). Each boxplot contains six main data nodes. The Age data are arranged from largest to smallest and its upper edge, upper quartile, mean value, median, lower quartile, and lower edge are calculated.</w:t>
+      </w:r>
+    </w:p>
+    <w:p>
+      <w:pPr>
+        <w:spacing w:line="240" w:lineRule="auto"/>
+        <w:ind w:left="0" w:leftChars="0" w:firstLine="0" w:firstLineChars="0"/>
+        <w:jc w:val="both"/>
+        <w:rPr>
+          <w:rFonts w:hint="eastAsia" w:eastAsia="宋体"/>
+          <w:lang w:val="en-US" w:eastAsia="zh-CN"/>
+        </w:rPr>
+      </w:pPr>
+    </w:p>
+    <w:p>
+      <w:pPr>
+        <w:spacing w:line="240" w:lineRule="auto"/>
+        <w:ind w:left="0" w:leftChars="0" w:firstLine="0" w:firstLineChars="0"/>
+        <w:jc w:val="both"/>
+        <w:rPr>
+          <w:rFonts w:hint="eastAsia" w:eastAsia="宋体"/>
+          <w:lang w:val="en-US" w:eastAsia="zh-CN"/>
+        </w:rPr>
+      </w:pPr>
+      <w:r>
+        <w:rPr>
+          <w:rFonts w:hint="eastAsia" w:eastAsia="宋体"/>
+          <w:lang w:val="en-US" w:eastAsia="zh-CN"/>
+        </w:rPr>
+        <w:t>The density diagram reflects the proportion of cancerous and healthy patients in the different BMI ranges. As can be seen from the graph below, the green curve represents Healthy Status and the red curve represents Cancerous Status, with the highest proportion of healthy patients in the BMI range of 20 to 25 and the highest proportion of cancerous patients between 25 and 33, which accounts for the highest proportion is over 7%.</w:t>
+      </w:r>
+    </w:p>
+    <w:p>
+      <w:pPr>
+        <w:spacing w:line="240" w:lineRule="auto"/>
+        <w:ind w:left="0" w:leftChars="0" w:firstLine="0" w:firstLineChars="0"/>
+        <w:jc w:val="both"/>
+        <w:rPr>
+          <w:rFonts w:hint="eastAsia" w:eastAsia="宋体"/>
+          <w:lang w:val="en-US" w:eastAsia="zh-CN"/>
+        </w:rPr>
+      </w:pPr>
+    </w:p>
+    <w:p>
+      <w:pPr>
+        <w:spacing w:line="240" w:lineRule="auto"/>
+        <w:ind w:left="0" w:leftChars="0" w:firstLine="0" w:firstLineChars="0"/>
+        <w:jc w:val="both"/>
+        <w:rPr>
+          <w:rFonts w:hint="eastAsia" w:eastAsia="宋体"/>
+          <w:lang w:val="en-US" w:eastAsia="zh-CN"/>
+        </w:rPr>
+      </w:pPr>
+    </w:p>
+    <w:p>
+      <w:pPr>
+        <w:spacing w:line="240" w:lineRule="auto"/>
+        <w:ind w:left="0" w:leftChars="0" w:firstLine="0" w:firstLineChars="0"/>
+        <w:jc w:val="both"/>
+        <w:rPr>
+          <w:rFonts w:hint="eastAsia" w:eastAsia="宋体"/>
+          <w:lang w:val="en-US" w:eastAsia="zh-CN"/>
+        </w:rPr>
+      </w:pPr>
+    </w:p>
+    <w:p>
+      <w:pPr>
+        <w:spacing w:line="240" w:lineRule="auto"/>
+        <w:ind w:left="0" w:leftChars="0" w:firstLine="0" w:firstLineChars="0"/>
+        <w:jc w:val="center"/>
+        <w:rPr>
+          <w:rFonts w:hint="default" w:eastAsia="宋体"/>
+          <w:lang w:val="en-US" w:eastAsia="zh-CN"/>
+        </w:rPr>
+      </w:pPr>
+      <w:r>
+        <w:rPr>
+          <w:sz w:val="24"/>
+        </w:rPr>
+        <mc:AlternateContent>
+          <mc:Choice Requires="wpg">
+            <w:drawing>
+              <wp:anchor distT="0" distB="0" distL="114300" distR="114300" simplePos="0" relativeHeight="251664384" behindDoc="1" locked="0" layoutInCell="1" allowOverlap="1">
+                <wp:simplePos x="0" y="0"/>
+                <wp:positionH relativeFrom="column">
+                  <wp:posOffset>-88900</wp:posOffset>
+                </wp:positionH>
+                <wp:positionV relativeFrom="paragraph">
+                  <wp:posOffset>74295</wp:posOffset>
+                </wp:positionV>
+                <wp:extent cx="5922010" cy="2132330"/>
+                <wp:effectExtent l="0" t="0" r="2540" b="1270"/>
+                <wp:wrapTight wrapText="bothSides">
+                  <wp:wrapPolygon>
+                    <wp:start x="0" y="0"/>
+                    <wp:lineTo x="0" y="21420"/>
+                    <wp:lineTo x="21540" y="21420"/>
+                    <wp:lineTo x="21540" y="0"/>
+                    <wp:lineTo x="0" y="0"/>
+                  </wp:wrapPolygon>
+                </wp:wrapTight>
+                <wp:docPr id="41" name="组合 41"/>
+                <wp:cNvGraphicFramePr/>
+                <a:graphic xmlns:a="http://schemas.openxmlformats.org/drawingml/2006/main">
+                  <a:graphicData uri="http://schemas.microsoft.com/office/word/2010/wordprocessingGroup">
+                    <wpg:wgp>
+                      <wpg:cNvGrpSpPr/>
+                      <wpg:grpSpPr>
+                        <a:xfrm>
+                          <a:off x="0" y="0"/>
+                          <a:ext cx="5922010" cy="2132330"/>
+                          <a:chOff x="5557" y="75803"/>
+                          <a:chExt cx="10611" cy="3968"/>
+                        </a:xfrm>
+                      </wpg:grpSpPr>
+                      <pic:pic xmlns:pic="http://schemas.openxmlformats.org/drawingml/2006/picture">
+                        <pic:nvPicPr>
+                          <pic:cNvPr id="7" name="图片 7" descr="Snap 2021-01-24 at 17.22.08"/>
+                          <pic:cNvPicPr>
+                            <a:picLocks noChangeAspect="1"/>
+                          </pic:cNvPicPr>
+                        </pic:nvPicPr>
+                        <pic:blipFill>
+                          <a:blip r:embed="rId27"/>
+                          <a:stretch>
+                            <a:fillRect/>
+                          </a:stretch>
+                        </pic:blipFill>
+                        <pic:spPr>
+                          <a:xfrm>
+                            <a:off x="10900" y="75803"/>
+                            <a:ext cx="5269" cy="3963"/>
+                          </a:xfrm>
+                          <a:prstGeom prst="rect">
+                            <a:avLst/>
+                          </a:prstGeom>
+                        </pic:spPr>
+                      </pic:pic>
+                      <pic:pic xmlns:pic="http://schemas.openxmlformats.org/drawingml/2006/picture">
+                        <pic:nvPicPr>
+                          <pic:cNvPr id="10" name="图片 10" descr="Snap 2021-01-24 at 17.21.56"/>
+                          <pic:cNvPicPr>
+                            <a:picLocks noChangeAspect="1"/>
+                          </pic:cNvPicPr>
+                        </pic:nvPicPr>
+                        <pic:blipFill>
+                          <a:blip r:embed="rId28"/>
+                          <a:stretch>
+                            <a:fillRect/>
+                          </a:stretch>
+                        </pic:blipFill>
+                        <pic:spPr>
+                          <a:xfrm>
+                            <a:off x="5557" y="75803"/>
+                            <a:ext cx="5275" cy="3969"/>
+                          </a:xfrm>
+                          <a:prstGeom prst="rect">
+                            <a:avLst/>
+                          </a:prstGeom>
+                        </pic:spPr>
+                      </pic:pic>
+                    </wpg:wgp>
+                  </a:graphicData>
+                </a:graphic>
+              </wp:anchor>
+            </w:drawing>
+          </mc:Choice>
+          <mc:Fallback>
+            <w:pict>
+              <v:group id="_x0000_s1026" o:spid="_x0000_s1026" o:spt="203" style="position:absolute;left:0pt;margin-left:-7pt;margin-top:5.85pt;height:167.9pt;width:466.3pt;mso-wrap-distance-left:9pt;mso-wrap-distance-right:9pt;z-index:-251652096;mso-width-relative:page;mso-height-relative:page;" coordorigin="5557,75803" coordsize="10611,3968" wrapcoords="0 0 0 21420 21540 21420 21540 0 0 0" o:gfxdata="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